<commit_message>
reward token code review complete
</commit_message>
<xml_diff>
--- a/Alpha Shark Token Audit.docx
+++ b/Alpha Shark Token Audit.docx
@@ -56,10 +56,10 @@
       </w:tblPr>
       <w:tblGrid>
         <w:gridCol w:w="3168"/>
-        <w:gridCol w:w="2037"/>
-        <w:gridCol w:w="1934"/>
-        <w:gridCol w:w="1943"/>
-        <w:gridCol w:w="2068"/>
+        <w:gridCol w:w="1751"/>
+        <w:gridCol w:w="2015"/>
+        <w:gridCol w:w="2806"/>
+        <w:gridCol w:w="1410"/>
       </w:tblGrid>
       <w:tr>
         <w:trPr>
@@ -68,7 +68,7 @@
         </w:trPr>
         <w:tc>
           <w:tcPr>
-            <w:tcW w:w="2486" w:type="dxa"/>
+            <w:tcW w:w="3168" w:type="dxa"/>
             <w:vAlign w:val="center"/>
           </w:tcPr>
           <w:p>
@@ -90,7 +90,7 @@
         </w:tc>
         <w:tc>
           <w:tcPr>
-            <w:tcW w:w="2174" w:type="dxa"/>
+            <w:tcW w:w="1751" w:type="dxa"/>
             <w:vAlign w:val="center"/>
           </w:tcPr>
           <w:p>
@@ -112,7 +112,7 @@
         </w:tc>
         <w:tc>
           <w:tcPr>
-            <w:tcW w:w="2141" w:type="dxa"/>
+            <w:tcW w:w="2015" w:type="dxa"/>
             <w:vAlign w:val="center"/>
           </w:tcPr>
           <w:p>
@@ -134,7 +134,7 @@
         </w:tc>
         <w:tc>
           <w:tcPr>
-            <w:tcW w:w="2168" w:type="dxa"/>
+            <w:tcW w:w="2806" w:type="dxa"/>
             <w:vAlign w:val="center"/>
           </w:tcPr>
           <w:p>
@@ -156,7 +156,7 @@
         </w:tc>
         <w:tc>
           <w:tcPr>
-            <w:tcW w:w="2181" w:type="dxa"/>
+            <w:tcW w:w="1410" w:type="dxa"/>
             <w:vAlign w:val="center"/>
           </w:tcPr>
           <w:p>
@@ -184,7 +184,7 @@
         </w:trPr>
         <w:tc>
           <w:tcPr>
-            <w:tcW w:w="2486" w:type="dxa"/>
+            <w:tcW w:w="3168" w:type="dxa"/>
             <w:vAlign w:val="center"/>
           </w:tcPr>
           <w:p>
@@ -208,7 +208,7 @@
         </w:tc>
         <w:tc>
           <w:tcPr>
-            <w:tcW w:w="2174" w:type="dxa"/>
+            <w:tcW w:w="1751" w:type="dxa"/>
             <w:vAlign w:val="center"/>
           </w:tcPr>
           <w:p>
@@ -230,7 +230,7 @@
         </w:tc>
         <w:tc>
           <w:tcPr>
-            <w:tcW w:w="2141" w:type="dxa"/>
+            <w:tcW w:w="2015" w:type="dxa"/>
             <w:vAlign w:val="center"/>
           </w:tcPr>
           <w:p>
@@ -252,8 +252,7 @@
         </w:tc>
         <w:tc>
           <w:tcPr>
-            <w:tcW w:w="2168" w:type="dxa"/>
-            <w:vAlign w:val="center"/>
+            <w:tcW w:w="2806" w:type="dxa"/>
           </w:tcPr>
           <w:p>
             <w:pPr>
@@ -268,65 +267,46 @@
                 <w:szCs w:val="24"/>
               </w:rPr>
             </w:pPr>
-          </w:p>
-        </w:tc>
-        <w:tc>
-          <w:tcPr>
-            <w:tcW w:w="2181" w:type="dxa"/>
-          </w:tcPr>
+            <w:r>
+              <w:rPr>
+                <w:rFonts w:ascii="Times New Roman" w:hAnsi="Times New Roman" w:cs="Times New Roman"/>
+                <w:sz w:val="24"/>
+                <w:szCs w:val="24"/>
+              </w:rPr>
+              <w:t>Why public?</w:t>
+            </w:r>
+          </w:p>
           <w:p>
             <w:pPr>
               <w:pStyle w:val="ListParagraph"/>
-              <w:numPr>
-                <w:ilvl w:val="0"/>
-                <w:numId w:val="2"/>
-              </w:numPr>
-              <w:rPr>
-                <w:rFonts w:ascii="Times New Roman" w:hAnsi="Times New Roman" w:cs="Times New Roman"/>
-                <w:sz w:val="24"/>
-                <w:szCs w:val="24"/>
-              </w:rPr>
-            </w:pPr>
-            <w:r>
-              <w:rPr>
-                <w:rFonts w:ascii="Times New Roman" w:hAnsi="Times New Roman" w:cs="Times New Roman"/>
-                <w:sz w:val="24"/>
-                <w:szCs w:val="24"/>
-              </w:rPr>
-              <w:t>Why public?</w:t>
-            </w:r>
-          </w:p>
-          <w:p>
-            <w:pPr>
-              <w:rPr>
-                <w:sz w:val="28"/>
-                <w:szCs w:val="28"/>
-              </w:rPr>
-            </w:pPr>
-            <w:r>
-              <w:rPr>
-                <w:rFonts w:ascii="Times New Roman" w:hAnsi="Times New Roman" w:cs="Times New Roman"/>
-                <w:sz w:val="24"/>
-                <w:szCs w:val="24"/>
-              </w:rPr>
-              <w:t>Using for loop, might consume too much gas if multiple boost types are introduced in future.</w:t>
-            </w:r>
-            <w:r>
-              <w:rPr>
-                <w:rFonts w:ascii="Times New Roman" w:hAnsi="Times New Roman" w:cs="Times New Roman"/>
-                <w:sz w:val="24"/>
-                <w:szCs w:val="24"/>
-              </w:rPr>
-              <w:t xml:space="preserve"> A</w:t>
-            </w:r>
-            <w:r>
-              <w:rPr>
-                <w:rFonts w:ascii="Times New Roman" w:hAnsi="Times New Roman" w:cs="Times New Roman"/>
-                <w:sz w:val="24"/>
-                <w:szCs w:val="24"/>
-              </w:rPr>
-              <w:t xml:space="preserve">lso adds gas to internal functions. </w:t>
-            </w:r>
+              <w:ind w:left="360"/>
+              <w:rPr>
+                <w:rFonts w:ascii="Times New Roman" w:hAnsi="Times New Roman" w:cs="Times New Roman"/>
+                <w:sz w:val="24"/>
+                <w:szCs w:val="24"/>
+              </w:rPr>
+            </w:pPr>
+            <w:r>
+              <w:rPr>
+                <w:rFonts w:ascii="Times New Roman" w:hAnsi="Times New Roman" w:cs="Times New Roman"/>
+                <w:sz w:val="24"/>
+                <w:szCs w:val="24"/>
+              </w:rPr>
+              <w:t xml:space="preserve">Using for loop, might consume too much gas if multiple boost types are introduced in future. Also adds gas to internal functions. </w:t>
+            </w:r>
+          </w:p>
+        </w:tc>
+        <w:tc>
+          <w:tcPr>
+            <w:tcW w:w="1410" w:type="dxa"/>
+          </w:tcPr>
+          <w:p>
+            <w:pPr>
+              <w:rPr>
+                <w:sz w:val="28"/>
+                <w:szCs w:val="28"/>
+              </w:rPr>
+            </w:pPr>
           </w:p>
         </w:tc>
       </w:tr>
@@ -337,7 +317,7 @@
         </w:trPr>
         <w:tc>
           <w:tcPr>
-            <w:tcW w:w="2486" w:type="dxa"/>
+            <w:tcW w:w="3168" w:type="dxa"/>
             <w:vAlign w:val="center"/>
           </w:tcPr>
           <w:p>
@@ -360,7 +340,7 @@
         </w:tc>
         <w:tc>
           <w:tcPr>
-            <w:tcW w:w="2174" w:type="dxa"/>
+            <w:tcW w:w="1751" w:type="dxa"/>
             <w:vAlign w:val="center"/>
           </w:tcPr>
           <w:p>
@@ -381,7 +361,7 @@
         </w:tc>
         <w:tc>
           <w:tcPr>
-            <w:tcW w:w="2141" w:type="dxa"/>
+            <w:tcW w:w="2015" w:type="dxa"/>
             <w:vAlign w:val="center"/>
           </w:tcPr>
           <w:p>
@@ -402,21 +382,21 @@
         </w:tc>
         <w:tc>
           <w:tcPr>
-            <w:tcW w:w="2168" w:type="dxa"/>
-            <w:vAlign w:val="center"/>
-          </w:tcPr>
-          <w:p>
-            <w:pPr>
-              <w:rPr>
-                <w:sz w:val="28"/>
-                <w:szCs w:val="28"/>
-              </w:rPr>
-            </w:pPr>
-          </w:p>
-        </w:tc>
-        <w:tc>
-          <w:tcPr>
-            <w:tcW w:w="2181" w:type="dxa"/>
+            <w:tcW w:w="2806" w:type="dxa"/>
+            <w:vAlign w:val="center"/>
+          </w:tcPr>
+          <w:p>
+            <w:pPr>
+              <w:rPr>
+                <w:sz w:val="28"/>
+                <w:szCs w:val="28"/>
+              </w:rPr>
+            </w:pPr>
+          </w:p>
+        </w:tc>
+        <w:tc>
+          <w:tcPr>
+            <w:tcW w:w="1410" w:type="dxa"/>
             <w:vAlign w:val="center"/>
           </w:tcPr>
           <w:p>
@@ -436,7 +416,7 @@
         </w:trPr>
         <w:tc>
           <w:tcPr>
-            <w:tcW w:w="2486" w:type="dxa"/>
+            <w:tcW w:w="3168" w:type="dxa"/>
             <w:vAlign w:val="center"/>
           </w:tcPr>
           <w:p>
@@ -459,21 +439,21 @@
         </w:tc>
         <w:tc>
           <w:tcPr>
-            <w:tcW w:w="2174" w:type="dxa"/>
-            <w:vAlign w:val="center"/>
-          </w:tcPr>
-          <w:p>
-            <w:pPr>
-              <w:rPr>
-                <w:sz w:val="28"/>
-                <w:szCs w:val="28"/>
-              </w:rPr>
-            </w:pPr>
-          </w:p>
-        </w:tc>
-        <w:tc>
-          <w:tcPr>
-            <w:tcW w:w="2141" w:type="dxa"/>
+            <w:tcW w:w="1751" w:type="dxa"/>
+            <w:vAlign w:val="center"/>
+          </w:tcPr>
+          <w:p>
+            <w:pPr>
+              <w:rPr>
+                <w:sz w:val="28"/>
+                <w:szCs w:val="28"/>
+              </w:rPr>
+            </w:pPr>
+          </w:p>
+        </w:tc>
+        <w:tc>
+          <w:tcPr>
+            <w:tcW w:w="2015" w:type="dxa"/>
             <w:vAlign w:val="center"/>
           </w:tcPr>
           <w:p>
@@ -494,7 +474,7 @@
         </w:tc>
         <w:tc>
           <w:tcPr>
-            <w:tcW w:w="2168" w:type="dxa"/>
+            <w:tcW w:w="2806" w:type="dxa"/>
             <w:vAlign w:val="center"/>
           </w:tcPr>
           <w:p>
@@ -516,7 +496,7 @@
         </w:tc>
         <w:tc>
           <w:tcPr>
-            <w:tcW w:w="2181" w:type="dxa"/>
+            <w:tcW w:w="1410" w:type="dxa"/>
             <w:vAlign w:val="center"/>
           </w:tcPr>
           <w:p>
@@ -536,7 +516,7 @@
         </w:trPr>
         <w:tc>
           <w:tcPr>
-            <w:tcW w:w="2486" w:type="dxa"/>
+            <w:tcW w:w="3168" w:type="dxa"/>
             <w:vAlign w:val="center"/>
           </w:tcPr>
           <w:p>
@@ -559,7 +539,7 @@
         </w:tc>
         <w:tc>
           <w:tcPr>
-            <w:tcW w:w="2174" w:type="dxa"/>
+            <w:tcW w:w="1751" w:type="dxa"/>
             <w:vAlign w:val="center"/>
           </w:tcPr>
           <w:p>
@@ -580,7 +560,7 @@
         </w:tc>
         <w:tc>
           <w:tcPr>
-            <w:tcW w:w="2141" w:type="dxa"/>
+            <w:tcW w:w="2015" w:type="dxa"/>
             <w:vAlign w:val="center"/>
           </w:tcPr>
           <w:p>
@@ -601,21 +581,21 @@
         </w:tc>
         <w:tc>
           <w:tcPr>
-            <w:tcW w:w="2168" w:type="dxa"/>
-            <w:vAlign w:val="center"/>
-          </w:tcPr>
-          <w:p>
-            <w:pPr>
-              <w:rPr>
-                <w:sz w:val="28"/>
-                <w:szCs w:val="28"/>
-              </w:rPr>
-            </w:pPr>
-          </w:p>
-        </w:tc>
-        <w:tc>
-          <w:tcPr>
-            <w:tcW w:w="2181" w:type="dxa"/>
+            <w:tcW w:w="2806" w:type="dxa"/>
+            <w:vAlign w:val="center"/>
+          </w:tcPr>
+          <w:p>
+            <w:pPr>
+              <w:rPr>
+                <w:sz w:val="28"/>
+                <w:szCs w:val="28"/>
+              </w:rPr>
+            </w:pPr>
+          </w:p>
+        </w:tc>
+        <w:tc>
+          <w:tcPr>
+            <w:tcW w:w="1410" w:type="dxa"/>
             <w:vAlign w:val="center"/>
           </w:tcPr>
           <w:p>
@@ -635,7 +615,7 @@
         </w:trPr>
         <w:tc>
           <w:tcPr>
-            <w:tcW w:w="2486" w:type="dxa"/>
+            <w:tcW w:w="3168" w:type="dxa"/>
             <w:vAlign w:val="center"/>
           </w:tcPr>
           <w:p>
@@ -646,53 +626,92 @@
                 <w:szCs w:val="28"/>
               </w:rPr>
             </w:pPr>
-          </w:p>
-        </w:tc>
-        <w:tc>
-          <w:tcPr>
-            <w:tcW w:w="2174" w:type="dxa"/>
-            <w:vAlign w:val="center"/>
-          </w:tcPr>
-          <w:p>
-            <w:pPr>
-              <w:rPr>
-                <w:sz w:val="28"/>
-                <w:szCs w:val="28"/>
-              </w:rPr>
-            </w:pPr>
-          </w:p>
-        </w:tc>
-        <w:tc>
-          <w:tcPr>
-            <w:tcW w:w="2141" w:type="dxa"/>
-            <w:vAlign w:val="center"/>
-          </w:tcPr>
-          <w:p>
-            <w:pPr>
-              <w:rPr>
-                <w:sz w:val="28"/>
-                <w:szCs w:val="28"/>
-              </w:rPr>
-            </w:pPr>
-          </w:p>
-        </w:tc>
-        <w:tc>
-          <w:tcPr>
-            <w:tcW w:w="2168" w:type="dxa"/>
-            <w:vAlign w:val="center"/>
-          </w:tcPr>
-          <w:p>
-            <w:pPr>
-              <w:rPr>
-                <w:sz w:val="28"/>
-                <w:szCs w:val="28"/>
-              </w:rPr>
-            </w:pPr>
-          </w:p>
-        </w:tc>
-        <w:tc>
-          <w:tcPr>
-            <w:tcW w:w="2181" w:type="dxa"/>
+            <w:proofErr w:type="spellStart"/>
+            <w:r>
+              <w:rPr>
+                <w:sz w:val="28"/>
+                <w:szCs w:val="28"/>
+              </w:rPr>
+              <w:t>getActiveBoost</w:t>
+            </w:r>
+            <w:proofErr w:type="spellEnd"/>
+          </w:p>
+        </w:tc>
+        <w:tc>
+          <w:tcPr>
+            <w:tcW w:w="1751" w:type="dxa"/>
+            <w:vAlign w:val="center"/>
+          </w:tcPr>
+          <w:p>
+            <w:pPr>
+              <w:rPr>
+                <w:sz w:val="28"/>
+                <w:szCs w:val="28"/>
+              </w:rPr>
+            </w:pPr>
+            <w:r>
+              <w:rPr>
+                <w:sz w:val="28"/>
+                <w:szCs w:val="28"/>
+              </w:rPr>
+              <w:t xml:space="preserve">Get active Boost for </w:t>
+            </w:r>
+            <w:proofErr w:type="gramStart"/>
+            <w:r>
+              <w:rPr>
+                <w:sz w:val="28"/>
+                <w:szCs w:val="28"/>
+              </w:rPr>
+              <w:t>a  particular</w:t>
+            </w:r>
+            <w:proofErr w:type="gramEnd"/>
+            <w:r>
+              <w:rPr>
+                <w:sz w:val="28"/>
+                <w:szCs w:val="28"/>
+              </w:rPr>
+              <w:t xml:space="preserve"> shark</w:t>
+            </w:r>
+          </w:p>
+        </w:tc>
+        <w:tc>
+          <w:tcPr>
+            <w:tcW w:w="2015" w:type="dxa"/>
+            <w:vAlign w:val="center"/>
+          </w:tcPr>
+          <w:p>
+            <w:pPr>
+              <w:rPr>
+                <w:sz w:val="28"/>
+                <w:szCs w:val="28"/>
+              </w:rPr>
+            </w:pPr>
+            <w:r>
+              <w:rPr>
+                <w:sz w:val="28"/>
+                <w:szCs w:val="28"/>
+              </w:rPr>
+              <w:t>Public/External</w:t>
+            </w:r>
+          </w:p>
+        </w:tc>
+        <w:tc>
+          <w:tcPr>
+            <w:tcW w:w="2806" w:type="dxa"/>
+            <w:vAlign w:val="center"/>
+          </w:tcPr>
+          <w:p>
+            <w:pPr>
+              <w:rPr>
+                <w:sz w:val="28"/>
+                <w:szCs w:val="28"/>
+              </w:rPr>
+            </w:pPr>
+          </w:p>
+        </w:tc>
+        <w:tc>
+          <w:tcPr>
+            <w:tcW w:w="1410" w:type="dxa"/>
             <w:vAlign w:val="center"/>
           </w:tcPr>
           <w:p>
@@ -712,63 +731,174 @@
         </w:trPr>
         <w:tc>
           <w:tcPr>
-            <w:tcW w:w="2486" w:type="dxa"/>
-            <w:vAlign w:val="center"/>
-          </w:tcPr>
-          <w:p>
-            <w:pPr>
-              <w:rPr>
-                <w:sz w:val="28"/>
-                <w:szCs w:val="28"/>
-              </w:rPr>
-            </w:pPr>
-          </w:p>
-        </w:tc>
-        <w:tc>
-          <w:tcPr>
-            <w:tcW w:w="2174" w:type="dxa"/>
-            <w:vAlign w:val="center"/>
-          </w:tcPr>
-          <w:p>
-            <w:pPr>
-              <w:rPr>
-                <w:sz w:val="28"/>
-                <w:szCs w:val="28"/>
-              </w:rPr>
-            </w:pPr>
-          </w:p>
-        </w:tc>
-        <w:tc>
-          <w:tcPr>
-            <w:tcW w:w="2141" w:type="dxa"/>
-            <w:vAlign w:val="center"/>
-          </w:tcPr>
-          <w:p>
-            <w:pPr>
-              <w:rPr>
-                <w:sz w:val="28"/>
-                <w:szCs w:val="28"/>
-              </w:rPr>
-            </w:pPr>
-          </w:p>
-        </w:tc>
-        <w:tc>
-          <w:tcPr>
-            <w:tcW w:w="2168" w:type="dxa"/>
-            <w:vAlign w:val="center"/>
-          </w:tcPr>
-          <w:p>
-            <w:pPr>
-              <w:rPr>
-                <w:sz w:val="28"/>
-                <w:szCs w:val="28"/>
-              </w:rPr>
-            </w:pPr>
-          </w:p>
-        </w:tc>
-        <w:tc>
-          <w:tcPr>
-            <w:tcW w:w="2181" w:type="dxa"/>
+            <w:tcW w:w="3168" w:type="dxa"/>
+            <w:vAlign w:val="center"/>
+          </w:tcPr>
+          <w:p>
+            <w:pPr>
+              <w:rPr>
+                <w:sz w:val="28"/>
+                <w:szCs w:val="28"/>
+              </w:rPr>
+            </w:pPr>
+            <w:proofErr w:type="spellStart"/>
+            <w:r>
+              <w:rPr>
+                <w:rFonts w:ascii="Times New Roman" w:hAnsi="Times New Roman" w:cs="Times New Roman"/>
+                <w:sz w:val="24"/>
+                <w:szCs w:val="24"/>
+              </w:rPr>
+              <w:t>CheckFixedBooster</w:t>
+            </w:r>
+            <w:proofErr w:type="spellEnd"/>
+          </w:p>
+        </w:tc>
+        <w:tc>
+          <w:tcPr>
+            <w:tcW w:w="1751" w:type="dxa"/>
+            <w:vAlign w:val="center"/>
+          </w:tcPr>
+          <w:p>
+            <w:pPr>
+              <w:rPr>
+                <w:sz w:val="28"/>
+                <w:szCs w:val="28"/>
+              </w:rPr>
+            </w:pPr>
+            <w:r>
+              <w:rPr>
+                <w:sz w:val="28"/>
+                <w:szCs w:val="28"/>
+              </w:rPr>
+              <w:t>Check fixed claimable reward percentage</w:t>
+            </w:r>
+          </w:p>
+        </w:tc>
+        <w:tc>
+          <w:tcPr>
+            <w:tcW w:w="2015" w:type="dxa"/>
+            <w:vAlign w:val="center"/>
+          </w:tcPr>
+          <w:p>
+            <w:pPr>
+              <w:rPr>
+                <w:sz w:val="28"/>
+                <w:szCs w:val="28"/>
+              </w:rPr>
+            </w:pPr>
+          </w:p>
+        </w:tc>
+        <w:tc>
+          <w:tcPr>
+            <w:tcW w:w="2806" w:type="dxa"/>
+            <w:vAlign w:val="center"/>
+          </w:tcPr>
+          <w:p>
+            <w:pPr>
+              <w:pStyle w:val="ListParagraph"/>
+              <w:numPr>
+                <w:ilvl w:val="0"/>
+                <w:numId w:val="2"/>
+              </w:numPr>
+              <w:rPr>
+                <w:sz w:val="28"/>
+                <w:szCs w:val="28"/>
+              </w:rPr>
+            </w:pPr>
+            <w:r>
+              <w:rPr>
+                <w:sz w:val="28"/>
+                <w:szCs w:val="28"/>
+              </w:rPr>
+              <w:t xml:space="preserve">Adding 30 and 10 units, issue when converted to </w:t>
+            </w:r>
+            <w:proofErr w:type="spellStart"/>
+            <w:r>
+              <w:rPr>
+                <w:sz w:val="28"/>
+                <w:szCs w:val="28"/>
+              </w:rPr>
+              <w:t>wei</w:t>
+            </w:r>
+            <w:proofErr w:type="spellEnd"/>
+            <w:r>
+              <w:rPr>
+                <w:sz w:val="28"/>
+                <w:szCs w:val="28"/>
+              </w:rPr>
+              <w:t>. By metamask and others</w:t>
+            </w:r>
+          </w:p>
+          <w:p>
+            <w:pPr>
+              <w:pStyle w:val="ListParagraph"/>
+              <w:numPr>
+                <w:ilvl w:val="0"/>
+                <w:numId w:val="2"/>
+              </w:numPr>
+              <w:rPr>
+                <w:sz w:val="28"/>
+                <w:szCs w:val="28"/>
+              </w:rPr>
+            </w:pPr>
+            <w:r>
+              <w:rPr>
+                <w:sz w:val="28"/>
+                <w:szCs w:val="28"/>
+              </w:rPr>
+              <w:t xml:space="preserve">Not considering time period of </w:t>
+            </w:r>
+            <w:proofErr w:type="spellStart"/>
+            <w:r>
+              <w:rPr>
+                <w:sz w:val="28"/>
+                <w:szCs w:val="28"/>
+              </w:rPr>
+              <w:t>tokenID</w:t>
+            </w:r>
+            <w:proofErr w:type="spellEnd"/>
+            <w:r>
+              <w:rPr>
+                <w:sz w:val="28"/>
+                <w:szCs w:val="28"/>
+              </w:rPr>
+              <w:t xml:space="preserve">&lt;1000 &amp;&amp; </w:t>
+            </w:r>
+            <w:proofErr w:type="spellStart"/>
+            <w:r>
+              <w:rPr>
+                <w:sz w:val="28"/>
+                <w:szCs w:val="28"/>
+              </w:rPr>
+              <w:t>oddTokenID</w:t>
+            </w:r>
+            <w:proofErr w:type="spellEnd"/>
+          </w:p>
+          <w:p>
+            <w:pPr>
+              <w:pStyle w:val="ListParagraph"/>
+              <w:numPr>
+                <w:ilvl w:val="0"/>
+                <w:numId w:val="2"/>
+              </w:numPr>
+              <w:rPr>
+                <w:sz w:val="28"/>
+                <w:szCs w:val="28"/>
+              </w:rPr>
+            </w:pPr>
+          </w:p>
+          <w:p>
+            <w:pPr>
+              <w:rPr>
+                <w:sz w:val="28"/>
+                <w:szCs w:val="28"/>
+              </w:rPr>
+            </w:pPr>
+          </w:p>
+        </w:tc>
+        <w:tc>
+          <w:tcPr>
+            <w:tcW w:w="1410" w:type="dxa"/>
             <w:vAlign w:val="center"/>
           </w:tcPr>
           <w:p>
@@ -788,63 +918,175 @@
         </w:trPr>
         <w:tc>
           <w:tcPr>
-            <w:tcW w:w="2486" w:type="dxa"/>
-            <w:vAlign w:val="center"/>
-          </w:tcPr>
-          <w:p>
-            <w:pPr>
-              <w:rPr>
-                <w:sz w:val="28"/>
-                <w:szCs w:val="28"/>
-              </w:rPr>
-            </w:pPr>
-          </w:p>
-        </w:tc>
-        <w:tc>
-          <w:tcPr>
-            <w:tcW w:w="2174" w:type="dxa"/>
-            <w:vAlign w:val="center"/>
-          </w:tcPr>
-          <w:p>
-            <w:pPr>
-              <w:rPr>
-                <w:sz w:val="28"/>
-                <w:szCs w:val="28"/>
-              </w:rPr>
-            </w:pPr>
-          </w:p>
-        </w:tc>
-        <w:tc>
-          <w:tcPr>
-            <w:tcW w:w="2141" w:type="dxa"/>
-            <w:vAlign w:val="center"/>
-          </w:tcPr>
-          <w:p>
-            <w:pPr>
-              <w:rPr>
-                <w:sz w:val="28"/>
-                <w:szCs w:val="28"/>
-              </w:rPr>
-            </w:pPr>
-          </w:p>
-        </w:tc>
-        <w:tc>
-          <w:tcPr>
-            <w:tcW w:w="2168" w:type="dxa"/>
-            <w:vAlign w:val="center"/>
-          </w:tcPr>
-          <w:p>
-            <w:pPr>
-              <w:rPr>
-                <w:sz w:val="28"/>
-                <w:szCs w:val="28"/>
-              </w:rPr>
-            </w:pPr>
-          </w:p>
-        </w:tc>
-        <w:tc>
-          <w:tcPr>
-            <w:tcW w:w="2181" w:type="dxa"/>
+            <w:tcW w:w="3168" w:type="dxa"/>
+            <w:vAlign w:val="center"/>
+          </w:tcPr>
+          <w:p>
+            <w:pPr>
+              <w:rPr>
+                <w:sz w:val="28"/>
+                <w:szCs w:val="28"/>
+              </w:rPr>
+            </w:pPr>
+            <w:proofErr w:type="spellStart"/>
+            <w:r>
+              <w:rPr>
+                <w:sz w:val="28"/>
+                <w:szCs w:val="28"/>
+              </w:rPr>
+              <w:lastRenderedPageBreak/>
+              <w:t>calculateTotalRewards</w:t>
+            </w:r>
+            <w:proofErr w:type="spellEnd"/>
+          </w:p>
+        </w:tc>
+        <w:tc>
+          <w:tcPr>
+            <w:tcW w:w="1751" w:type="dxa"/>
+            <w:vAlign w:val="center"/>
+          </w:tcPr>
+          <w:p>
+            <w:pPr>
+              <w:rPr>
+                <w:sz w:val="28"/>
+                <w:szCs w:val="28"/>
+              </w:rPr>
+            </w:pPr>
+            <w:r>
+              <w:rPr>
+                <w:sz w:val="28"/>
+                <w:szCs w:val="28"/>
+              </w:rPr>
+              <w:t>Total claimable reward percentage</w:t>
+            </w:r>
+          </w:p>
+        </w:tc>
+        <w:tc>
+          <w:tcPr>
+            <w:tcW w:w="2015" w:type="dxa"/>
+            <w:vAlign w:val="center"/>
+          </w:tcPr>
+          <w:p>
+            <w:pPr>
+              <w:rPr>
+                <w:sz w:val="28"/>
+                <w:szCs w:val="28"/>
+              </w:rPr>
+            </w:pPr>
+            <w:r>
+              <w:rPr>
+                <w:sz w:val="28"/>
+                <w:szCs w:val="28"/>
+              </w:rPr>
+              <w:t>Public</w:t>
+            </w:r>
+          </w:p>
+        </w:tc>
+        <w:tc>
+          <w:tcPr>
+            <w:tcW w:w="2806" w:type="dxa"/>
+            <w:vAlign w:val="center"/>
+          </w:tcPr>
+          <w:p>
+            <w:pPr>
+              <w:pStyle w:val="ListParagraph"/>
+              <w:numPr>
+                <w:ilvl w:val="0"/>
+                <w:numId w:val="2"/>
+              </w:numPr>
+              <w:rPr>
+                <w:sz w:val="28"/>
+                <w:szCs w:val="28"/>
+              </w:rPr>
+            </w:pPr>
+            <w:r>
+              <w:rPr>
+                <w:sz w:val="28"/>
+                <w:szCs w:val="28"/>
+              </w:rPr>
+              <w:t xml:space="preserve">Dependent on </w:t>
+            </w:r>
+            <w:proofErr w:type="spellStart"/>
+            <w:r>
+              <w:rPr>
+                <w:sz w:val="28"/>
+                <w:szCs w:val="28"/>
+              </w:rPr>
+              <w:t>CheckFizedBooster</w:t>
+            </w:r>
+            <w:proofErr w:type="spellEnd"/>
+            <w:r>
+              <w:rPr>
+                <w:sz w:val="28"/>
+                <w:szCs w:val="28"/>
+              </w:rPr>
+              <w:t>.</w:t>
+            </w:r>
+          </w:p>
+          <w:p>
+            <w:pPr>
+              <w:pStyle w:val="ListParagraph"/>
+              <w:numPr>
+                <w:ilvl w:val="0"/>
+                <w:numId w:val="2"/>
+              </w:numPr>
+              <w:rPr>
+                <w:sz w:val="28"/>
+                <w:szCs w:val="28"/>
+              </w:rPr>
+            </w:pPr>
+            <w:r>
+              <w:rPr>
+                <w:sz w:val="28"/>
+                <w:szCs w:val="28"/>
+              </w:rPr>
+              <w:t>All members of Shiver get 100% boost.</w:t>
+            </w:r>
+          </w:p>
+          <w:p>
+            <w:pPr>
+              <w:pStyle w:val="ListParagraph"/>
+              <w:numPr>
+                <w:ilvl w:val="0"/>
+                <w:numId w:val="2"/>
+              </w:numPr>
+              <w:rPr>
+                <w:sz w:val="28"/>
+                <w:szCs w:val="28"/>
+              </w:rPr>
+            </w:pPr>
+            <w:r>
+              <w:rPr>
+                <w:sz w:val="28"/>
+                <w:szCs w:val="28"/>
+              </w:rPr>
+              <w:t>S3 boosts claimable only post expiry, by design?</w:t>
+            </w:r>
+          </w:p>
+          <w:p>
+            <w:pPr>
+              <w:pStyle w:val="ListParagraph"/>
+              <w:numPr>
+                <w:ilvl w:val="0"/>
+                <w:numId w:val="2"/>
+              </w:numPr>
+              <w:rPr>
+                <w:sz w:val="28"/>
+                <w:szCs w:val="28"/>
+              </w:rPr>
+            </w:pPr>
+            <w:r>
+              <w:rPr>
+                <w:sz w:val="28"/>
+                <w:szCs w:val="28"/>
+              </w:rPr>
+              <w:t>Not checking if claim is stopped or not. This will create a discrepancy when claims are stopped because users will be able to see how much they should be able to claim, but they will be denied claim only when they actually try to claim.</w:t>
+            </w:r>
+          </w:p>
+        </w:tc>
+        <w:tc>
+          <w:tcPr>
+            <w:tcW w:w="1410" w:type="dxa"/>
             <w:vAlign w:val="center"/>
           </w:tcPr>
           <w:p>
@@ -864,63 +1106,286 @@
         </w:trPr>
         <w:tc>
           <w:tcPr>
-            <w:tcW w:w="2486" w:type="dxa"/>
-            <w:vAlign w:val="center"/>
-          </w:tcPr>
-          <w:p>
-            <w:pPr>
-              <w:rPr>
-                <w:sz w:val="28"/>
-                <w:szCs w:val="28"/>
-              </w:rPr>
-            </w:pPr>
-          </w:p>
-        </w:tc>
-        <w:tc>
-          <w:tcPr>
-            <w:tcW w:w="2174" w:type="dxa"/>
-            <w:vAlign w:val="center"/>
-          </w:tcPr>
-          <w:p>
-            <w:pPr>
-              <w:rPr>
-                <w:sz w:val="28"/>
-                <w:szCs w:val="28"/>
-              </w:rPr>
-            </w:pPr>
-          </w:p>
-        </w:tc>
-        <w:tc>
-          <w:tcPr>
-            <w:tcW w:w="2141" w:type="dxa"/>
-            <w:vAlign w:val="center"/>
-          </w:tcPr>
-          <w:p>
-            <w:pPr>
-              <w:rPr>
-                <w:sz w:val="28"/>
-                <w:szCs w:val="28"/>
-              </w:rPr>
-            </w:pPr>
-          </w:p>
-        </w:tc>
-        <w:tc>
-          <w:tcPr>
-            <w:tcW w:w="2168" w:type="dxa"/>
-            <w:vAlign w:val="center"/>
-          </w:tcPr>
-          <w:p>
-            <w:pPr>
-              <w:rPr>
-                <w:sz w:val="28"/>
-                <w:szCs w:val="28"/>
-              </w:rPr>
-            </w:pPr>
-          </w:p>
-        </w:tc>
-        <w:tc>
-          <w:tcPr>
-            <w:tcW w:w="2181" w:type="dxa"/>
+            <w:tcW w:w="3168" w:type="dxa"/>
+            <w:vAlign w:val="center"/>
+          </w:tcPr>
+          <w:p>
+            <w:pPr>
+              <w:rPr>
+                <w:sz w:val="28"/>
+                <w:szCs w:val="28"/>
+              </w:rPr>
+            </w:pPr>
+            <w:proofErr w:type="spellStart"/>
+            <w:r>
+              <w:rPr>
+                <w:sz w:val="28"/>
+                <w:szCs w:val="28"/>
+              </w:rPr>
+              <w:t>availableTokens</w:t>
+            </w:r>
+            <w:proofErr w:type="spellEnd"/>
+          </w:p>
+        </w:tc>
+        <w:tc>
+          <w:tcPr>
+            <w:tcW w:w="1751" w:type="dxa"/>
+            <w:vAlign w:val="center"/>
+          </w:tcPr>
+          <w:p>
+            <w:pPr>
+              <w:rPr>
+                <w:sz w:val="28"/>
+                <w:szCs w:val="28"/>
+              </w:rPr>
+            </w:pPr>
+            <w:r>
+              <w:rPr>
+                <w:sz w:val="28"/>
+                <w:szCs w:val="28"/>
+              </w:rPr>
+              <w:t xml:space="preserve"> Total available tokens</w:t>
+            </w:r>
+          </w:p>
+        </w:tc>
+        <w:tc>
+          <w:tcPr>
+            <w:tcW w:w="2015" w:type="dxa"/>
+            <w:vAlign w:val="center"/>
+          </w:tcPr>
+          <w:p>
+            <w:pPr>
+              <w:rPr>
+                <w:sz w:val="28"/>
+                <w:szCs w:val="28"/>
+              </w:rPr>
+            </w:pPr>
+            <w:r>
+              <w:rPr>
+                <w:sz w:val="28"/>
+                <w:szCs w:val="28"/>
+              </w:rPr>
+              <w:t>Public</w:t>
+            </w:r>
+          </w:p>
+        </w:tc>
+        <w:tc>
+          <w:tcPr>
+            <w:tcW w:w="2806" w:type="dxa"/>
+            <w:vAlign w:val="center"/>
+          </w:tcPr>
+          <w:p>
+            <w:pPr>
+              <w:rPr>
+                <w:sz w:val="28"/>
+                <w:szCs w:val="28"/>
+              </w:rPr>
+            </w:pPr>
+            <w:r>
+              <w:rPr>
+                <w:sz w:val="28"/>
+                <w:szCs w:val="28"/>
+              </w:rPr>
+              <w:t xml:space="preserve">Not checking if </w:t>
+            </w:r>
+            <w:proofErr w:type="spellStart"/>
+            <w:r>
+              <w:rPr>
+                <w:sz w:val="28"/>
+                <w:szCs w:val="28"/>
+              </w:rPr>
+              <w:t>totalTokens</w:t>
+            </w:r>
+            <w:proofErr w:type="spellEnd"/>
+            <w:r>
+              <w:rPr>
+                <w:sz w:val="28"/>
+                <w:szCs w:val="28"/>
+              </w:rPr>
+              <w:t xml:space="preserve">&lt; </w:t>
+            </w:r>
+            <w:proofErr w:type="spellStart"/>
+            <w:r>
+              <w:rPr>
+                <w:sz w:val="28"/>
+                <w:szCs w:val="28"/>
+              </w:rPr>
+              <w:t>lockedTokens</w:t>
+            </w:r>
+            <w:proofErr w:type="spellEnd"/>
+            <w:r>
+              <w:rPr>
+                <w:sz w:val="28"/>
+                <w:szCs w:val="28"/>
+              </w:rPr>
+              <w:t xml:space="preserve">, might be possible because of </w:t>
+            </w:r>
+            <w:proofErr w:type="spellStart"/>
+            <w:r>
+              <w:rPr>
+                <w:sz w:val="28"/>
+                <w:szCs w:val="28"/>
+              </w:rPr>
+              <w:t>DutchRaffle</w:t>
+            </w:r>
+            <w:proofErr w:type="spellEnd"/>
+          </w:p>
+        </w:tc>
+        <w:tc>
+          <w:tcPr>
+            <w:tcW w:w="1410" w:type="dxa"/>
+            <w:vAlign w:val="center"/>
+          </w:tcPr>
+          <w:p>
+            <w:pPr>
+              <w:rPr>
+                <w:sz w:val="28"/>
+                <w:szCs w:val="28"/>
+              </w:rPr>
+            </w:pPr>
+          </w:p>
+        </w:tc>
+      </w:tr>
+      <w:tr>
+        <w:trPr>
+          <w:trHeight w:val="1153"/>
+          <w:jc w:val="center"/>
+        </w:trPr>
+        <w:tc>
+          <w:tcPr>
+            <w:tcW w:w="3168" w:type="dxa"/>
+            <w:vAlign w:val="center"/>
+          </w:tcPr>
+          <w:p>
+            <w:pPr>
+              <w:rPr>
+                <w:sz w:val="28"/>
+                <w:szCs w:val="28"/>
+              </w:rPr>
+            </w:pPr>
+          </w:p>
+        </w:tc>
+        <w:tc>
+          <w:tcPr>
+            <w:tcW w:w="1751" w:type="dxa"/>
+            <w:vAlign w:val="center"/>
+          </w:tcPr>
+          <w:p>
+            <w:pPr>
+              <w:rPr>
+                <w:sz w:val="28"/>
+                <w:szCs w:val="28"/>
+              </w:rPr>
+            </w:pPr>
+          </w:p>
+        </w:tc>
+        <w:tc>
+          <w:tcPr>
+            <w:tcW w:w="2015" w:type="dxa"/>
+            <w:vAlign w:val="center"/>
+          </w:tcPr>
+          <w:p>
+            <w:pPr>
+              <w:rPr>
+                <w:sz w:val="28"/>
+                <w:szCs w:val="28"/>
+              </w:rPr>
+            </w:pPr>
+          </w:p>
+        </w:tc>
+        <w:tc>
+          <w:tcPr>
+            <w:tcW w:w="2806" w:type="dxa"/>
+            <w:vAlign w:val="center"/>
+          </w:tcPr>
+          <w:p>
+            <w:pPr>
+              <w:rPr>
+                <w:sz w:val="28"/>
+                <w:szCs w:val="28"/>
+              </w:rPr>
+            </w:pPr>
+          </w:p>
+        </w:tc>
+        <w:tc>
+          <w:tcPr>
+            <w:tcW w:w="1410" w:type="dxa"/>
+            <w:vAlign w:val="center"/>
+          </w:tcPr>
+          <w:p>
+            <w:pPr>
+              <w:rPr>
+                <w:sz w:val="28"/>
+                <w:szCs w:val="28"/>
+              </w:rPr>
+            </w:pPr>
+          </w:p>
+        </w:tc>
+      </w:tr>
+      <w:tr>
+        <w:trPr>
+          <w:trHeight w:val="1153"/>
+          <w:jc w:val="center"/>
+        </w:trPr>
+        <w:tc>
+          <w:tcPr>
+            <w:tcW w:w="3168" w:type="dxa"/>
+            <w:vAlign w:val="center"/>
+          </w:tcPr>
+          <w:p>
+            <w:pPr>
+              <w:rPr>
+                <w:sz w:val="28"/>
+                <w:szCs w:val="28"/>
+              </w:rPr>
+            </w:pPr>
+          </w:p>
+        </w:tc>
+        <w:tc>
+          <w:tcPr>
+            <w:tcW w:w="1751" w:type="dxa"/>
+            <w:vAlign w:val="center"/>
+          </w:tcPr>
+          <w:p>
+            <w:pPr>
+              <w:rPr>
+                <w:sz w:val="28"/>
+                <w:szCs w:val="28"/>
+              </w:rPr>
+            </w:pPr>
+          </w:p>
+        </w:tc>
+        <w:tc>
+          <w:tcPr>
+            <w:tcW w:w="2015" w:type="dxa"/>
+            <w:vAlign w:val="center"/>
+          </w:tcPr>
+          <w:p>
+            <w:pPr>
+              <w:rPr>
+                <w:sz w:val="28"/>
+                <w:szCs w:val="28"/>
+              </w:rPr>
+            </w:pPr>
+          </w:p>
+        </w:tc>
+        <w:tc>
+          <w:tcPr>
+            <w:tcW w:w="2806" w:type="dxa"/>
+            <w:vAlign w:val="center"/>
+          </w:tcPr>
+          <w:p>
+            <w:pPr>
+              <w:rPr>
+                <w:sz w:val="28"/>
+                <w:szCs w:val="28"/>
+              </w:rPr>
+            </w:pPr>
+          </w:p>
+        </w:tc>
+        <w:tc>
+          <w:tcPr>
+            <w:tcW w:w="1410" w:type="dxa"/>
             <w:vAlign w:val="center"/>
           </w:tcPr>
           <w:p>
@@ -978,6 +1443,7 @@
           <w:sz w:val="28"/>
           <w:szCs w:val="28"/>
         </w:rPr>
+        <w:lastRenderedPageBreak/>
         <w:t>State Modifying functions:</w:t>
       </w:r>
     </w:p>
@@ -989,11 +1455,11 @@
         <w:tblLook w:val="04A0" w:firstRow="1" w:lastRow="0" w:firstColumn="1" w:lastColumn="0" w:noHBand="0" w:noVBand="1"/>
       </w:tblPr>
       <w:tblGrid>
-        <w:gridCol w:w="2568"/>
-        <w:gridCol w:w="1977"/>
-        <w:gridCol w:w="2313"/>
-        <w:gridCol w:w="2636"/>
-        <w:gridCol w:w="1715"/>
+        <w:gridCol w:w="3096"/>
+        <w:gridCol w:w="1755"/>
+        <w:gridCol w:w="2311"/>
+        <w:gridCol w:w="2743"/>
+        <w:gridCol w:w="1304"/>
       </w:tblGrid>
       <w:tr>
         <w:trPr>
@@ -1002,7 +1468,7 @@
         </w:trPr>
         <w:tc>
           <w:tcPr>
-            <w:tcW w:w="2568" w:type="dxa"/>
+            <w:tcW w:w="2566" w:type="dxa"/>
             <w:vAlign w:val="center"/>
           </w:tcPr>
           <w:p>
@@ -1024,7 +1490,7 @@
         </w:tc>
         <w:tc>
           <w:tcPr>
-            <w:tcW w:w="1977" w:type="dxa"/>
+            <w:tcW w:w="1940" w:type="dxa"/>
             <w:vAlign w:val="center"/>
           </w:tcPr>
           <w:p>
@@ -1068,7 +1534,7 @@
         </w:tc>
         <w:tc>
           <w:tcPr>
-            <w:tcW w:w="2636" w:type="dxa"/>
+            <w:tcW w:w="2743" w:type="dxa"/>
           </w:tcPr>
           <w:p>
             <w:pPr>
@@ -1098,7 +1564,7 @@
         </w:tc>
         <w:tc>
           <w:tcPr>
-            <w:tcW w:w="1715" w:type="dxa"/>
+            <w:tcW w:w="1647" w:type="dxa"/>
             <w:vAlign w:val="center"/>
           </w:tcPr>
           <w:p>
@@ -1126,7 +1592,7 @@
         </w:trPr>
         <w:tc>
           <w:tcPr>
-            <w:tcW w:w="2568" w:type="dxa"/>
+            <w:tcW w:w="2566" w:type="dxa"/>
             <w:vAlign w:val="center"/>
           </w:tcPr>
           <w:p>
@@ -1159,7 +1625,7 @@
         </w:tc>
         <w:tc>
           <w:tcPr>
-            <w:tcW w:w="1977" w:type="dxa"/>
+            <w:tcW w:w="1940" w:type="dxa"/>
             <w:vAlign w:val="center"/>
           </w:tcPr>
           <w:p>
@@ -1215,7 +1681,7 @@
         </w:tc>
         <w:tc>
           <w:tcPr>
-            <w:tcW w:w="2636" w:type="dxa"/>
+            <w:tcW w:w="2743" w:type="dxa"/>
           </w:tcPr>
           <w:p>
             <w:pPr>
@@ -1265,7 +1731,7 @@
         </w:tc>
         <w:tc>
           <w:tcPr>
-            <w:tcW w:w="1715" w:type="dxa"/>
+            <w:tcW w:w="1647" w:type="dxa"/>
             <w:vAlign w:val="center"/>
           </w:tcPr>
           <w:p>
@@ -1286,7 +1752,7 @@
         </w:trPr>
         <w:tc>
           <w:tcPr>
-            <w:tcW w:w="2568" w:type="dxa"/>
+            <w:tcW w:w="2566" w:type="dxa"/>
             <w:vAlign w:val="center"/>
           </w:tcPr>
           <w:p>
@@ -1329,7 +1795,7 @@
         </w:tc>
         <w:tc>
           <w:tcPr>
-            <w:tcW w:w="1977" w:type="dxa"/>
+            <w:tcW w:w="1940" w:type="dxa"/>
             <w:vAlign w:val="center"/>
           </w:tcPr>
           <w:p>
@@ -1375,21 +1841,21 @@
         </w:tc>
         <w:tc>
           <w:tcPr>
-            <w:tcW w:w="2636" w:type="dxa"/>
-          </w:tcPr>
-          <w:p>
-            <w:pPr>
-              <w:rPr>
-                <w:rFonts w:ascii="Times New Roman" w:hAnsi="Times New Roman" w:cs="Times New Roman"/>
-                <w:sz w:val="24"/>
-                <w:szCs w:val="24"/>
-              </w:rPr>
-            </w:pPr>
-          </w:p>
-        </w:tc>
-        <w:tc>
-          <w:tcPr>
-            <w:tcW w:w="1715" w:type="dxa"/>
+            <w:tcW w:w="2743" w:type="dxa"/>
+          </w:tcPr>
+          <w:p>
+            <w:pPr>
+              <w:rPr>
+                <w:rFonts w:ascii="Times New Roman" w:hAnsi="Times New Roman" w:cs="Times New Roman"/>
+                <w:sz w:val="24"/>
+                <w:szCs w:val="24"/>
+              </w:rPr>
+            </w:pPr>
+          </w:p>
+        </w:tc>
+        <w:tc>
+          <w:tcPr>
+            <w:tcW w:w="1647" w:type="dxa"/>
             <w:vAlign w:val="center"/>
           </w:tcPr>
           <w:p>
@@ -1410,7 +1876,7 @@
         </w:trPr>
         <w:tc>
           <w:tcPr>
-            <w:tcW w:w="2568" w:type="dxa"/>
+            <w:tcW w:w="2566" w:type="dxa"/>
             <w:vAlign w:val="center"/>
           </w:tcPr>
           <w:p>
@@ -1435,7 +1901,7 @@
         </w:tc>
         <w:tc>
           <w:tcPr>
-            <w:tcW w:w="1977" w:type="dxa"/>
+            <w:tcW w:w="1940" w:type="dxa"/>
             <w:vAlign w:val="center"/>
           </w:tcPr>
           <w:p>
@@ -1481,21 +1947,21 @@
         </w:tc>
         <w:tc>
           <w:tcPr>
-            <w:tcW w:w="2636" w:type="dxa"/>
-          </w:tcPr>
-          <w:p>
-            <w:pPr>
-              <w:rPr>
-                <w:rFonts w:ascii="Times New Roman" w:hAnsi="Times New Roman" w:cs="Times New Roman"/>
-                <w:sz w:val="24"/>
-                <w:szCs w:val="24"/>
-              </w:rPr>
-            </w:pPr>
-          </w:p>
-        </w:tc>
-        <w:tc>
-          <w:tcPr>
-            <w:tcW w:w="1715" w:type="dxa"/>
+            <w:tcW w:w="2743" w:type="dxa"/>
+          </w:tcPr>
+          <w:p>
+            <w:pPr>
+              <w:rPr>
+                <w:rFonts w:ascii="Times New Roman" w:hAnsi="Times New Roman" w:cs="Times New Roman"/>
+                <w:sz w:val="24"/>
+                <w:szCs w:val="24"/>
+              </w:rPr>
+            </w:pPr>
+          </w:p>
+        </w:tc>
+        <w:tc>
+          <w:tcPr>
+            <w:tcW w:w="1647" w:type="dxa"/>
             <w:vAlign w:val="center"/>
           </w:tcPr>
           <w:p>
@@ -1516,7 +1982,7 @@
         </w:trPr>
         <w:tc>
           <w:tcPr>
-            <w:tcW w:w="2568" w:type="dxa"/>
+            <w:tcW w:w="2566" w:type="dxa"/>
             <w:vAlign w:val="center"/>
           </w:tcPr>
           <w:p>
@@ -1541,7 +2007,7 @@
         </w:tc>
         <w:tc>
           <w:tcPr>
-            <w:tcW w:w="1977" w:type="dxa"/>
+            <w:tcW w:w="1940" w:type="dxa"/>
             <w:vAlign w:val="center"/>
           </w:tcPr>
           <w:p>
@@ -1587,21 +2053,21 @@
         </w:tc>
         <w:tc>
           <w:tcPr>
-            <w:tcW w:w="2636" w:type="dxa"/>
-          </w:tcPr>
-          <w:p>
-            <w:pPr>
-              <w:rPr>
-                <w:rFonts w:ascii="Times New Roman" w:hAnsi="Times New Roman" w:cs="Times New Roman"/>
-                <w:sz w:val="24"/>
-                <w:szCs w:val="24"/>
-              </w:rPr>
-            </w:pPr>
-          </w:p>
-        </w:tc>
-        <w:tc>
-          <w:tcPr>
-            <w:tcW w:w="1715" w:type="dxa"/>
+            <w:tcW w:w="2743" w:type="dxa"/>
+          </w:tcPr>
+          <w:p>
+            <w:pPr>
+              <w:rPr>
+                <w:rFonts w:ascii="Times New Roman" w:hAnsi="Times New Roman" w:cs="Times New Roman"/>
+                <w:sz w:val="24"/>
+                <w:szCs w:val="24"/>
+              </w:rPr>
+            </w:pPr>
+          </w:p>
+        </w:tc>
+        <w:tc>
+          <w:tcPr>
+            <w:tcW w:w="1647" w:type="dxa"/>
             <w:vAlign w:val="center"/>
           </w:tcPr>
           <w:p>
@@ -1622,7 +2088,7 @@
         </w:trPr>
         <w:tc>
           <w:tcPr>
-            <w:tcW w:w="2568" w:type="dxa"/>
+            <w:tcW w:w="2566" w:type="dxa"/>
             <w:vAlign w:val="center"/>
           </w:tcPr>
           <w:p>
@@ -1647,7 +2113,7 @@
         </w:tc>
         <w:tc>
           <w:tcPr>
-            <w:tcW w:w="1977" w:type="dxa"/>
+            <w:tcW w:w="1940" w:type="dxa"/>
             <w:vAlign w:val="center"/>
           </w:tcPr>
           <w:p>
@@ -1693,7 +2159,7 @@
         </w:tc>
         <w:tc>
           <w:tcPr>
-            <w:tcW w:w="2636" w:type="dxa"/>
+            <w:tcW w:w="2743" w:type="dxa"/>
           </w:tcPr>
           <w:p>
             <w:pPr>
@@ -1718,10 +2184,22 @@
               <w:t>Check if assigned boosts are removed post expiry. This will add gas for longer terms users.</w:t>
             </w:r>
           </w:p>
-        </w:tc>
-        <w:tc>
-          <w:tcPr>
-            <w:tcW w:w="1715" w:type="dxa"/>
+          <w:p>
+            <w:pPr>
+              <w:pStyle w:val="ListParagraph"/>
+              <w:ind w:left="360"/>
+              <w:jc w:val="both"/>
+              <w:rPr>
+                <w:rFonts w:ascii="Times New Roman" w:hAnsi="Times New Roman" w:cs="Times New Roman"/>
+                <w:sz w:val="24"/>
+                <w:szCs w:val="24"/>
+              </w:rPr>
+            </w:pPr>
+          </w:p>
+        </w:tc>
+        <w:tc>
+          <w:tcPr>
+            <w:tcW w:w="1647" w:type="dxa"/>
             <w:vAlign w:val="center"/>
           </w:tcPr>
           <w:p>
@@ -1742,7 +2220,7 @@
         </w:trPr>
         <w:tc>
           <w:tcPr>
-            <w:tcW w:w="2568" w:type="dxa"/>
+            <w:tcW w:w="2566" w:type="dxa"/>
             <w:vAlign w:val="center"/>
           </w:tcPr>
           <w:p>
@@ -1767,7 +2245,7 @@
         </w:tc>
         <w:tc>
           <w:tcPr>
-            <w:tcW w:w="1977" w:type="dxa"/>
+            <w:tcW w:w="1940" w:type="dxa"/>
             <w:vAlign w:val="center"/>
           </w:tcPr>
           <w:p>
@@ -1831,7 +2309,7 @@
         </w:tc>
         <w:tc>
           <w:tcPr>
-            <w:tcW w:w="2636" w:type="dxa"/>
+            <w:tcW w:w="2743" w:type="dxa"/>
           </w:tcPr>
           <w:p>
             <w:pPr>
@@ -1880,16 +2358,7 @@
                 <w:sz w:val="24"/>
                 <w:szCs w:val="24"/>
               </w:rPr>
-              <w:t xml:space="preserve"> Not valid </w:t>
-            </w:r>
-            <w:r>
-              <w:rPr>
-                <w:rFonts w:ascii="Times New Roman" w:hAnsi="Times New Roman" w:cs="Times New Roman"/>
-                <w:sz w:val="24"/>
-                <w:szCs w:val="24"/>
-              </w:rPr>
-              <w:lastRenderedPageBreak/>
-              <w:t xml:space="preserve">if </w:t>
+              <w:t xml:space="preserve"> Not valid if </w:t>
             </w:r>
             <w:proofErr w:type="spellStart"/>
             <w:r>
@@ -1935,7 +2404,7 @@
         </w:tc>
         <w:tc>
           <w:tcPr>
-            <w:tcW w:w="1715" w:type="dxa"/>
+            <w:tcW w:w="1647" w:type="dxa"/>
             <w:vAlign w:val="center"/>
           </w:tcPr>
           <w:p>
@@ -1956,32 +2425,50 @@
         </w:trPr>
         <w:tc>
           <w:tcPr>
-            <w:tcW w:w="2568" w:type="dxa"/>
-            <w:vAlign w:val="center"/>
-          </w:tcPr>
-          <w:p>
-            <w:pPr>
-              <w:rPr>
-                <w:rFonts w:ascii="Times New Roman" w:hAnsi="Times New Roman" w:cs="Times New Roman"/>
-                <w:sz w:val="24"/>
-                <w:szCs w:val="24"/>
-              </w:rPr>
-            </w:pPr>
-          </w:p>
-        </w:tc>
-        <w:tc>
-          <w:tcPr>
-            <w:tcW w:w="1977" w:type="dxa"/>
-            <w:vAlign w:val="center"/>
-          </w:tcPr>
-          <w:p>
-            <w:pPr>
-              <w:rPr>
-                <w:rFonts w:ascii="Times New Roman" w:hAnsi="Times New Roman" w:cs="Times New Roman"/>
-                <w:sz w:val="24"/>
-                <w:szCs w:val="24"/>
-              </w:rPr>
-            </w:pPr>
+            <w:tcW w:w="2566" w:type="dxa"/>
+            <w:vAlign w:val="center"/>
+          </w:tcPr>
+          <w:p>
+            <w:pPr>
+              <w:rPr>
+                <w:rFonts w:ascii="Times New Roman" w:hAnsi="Times New Roman" w:cs="Times New Roman"/>
+                <w:sz w:val="24"/>
+                <w:szCs w:val="24"/>
+              </w:rPr>
+            </w:pPr>
+            <w:proofErr w:type="spellStart"/>
+            <w:r>
+              <w:rPr>
+                <w:rFonts w:ascii="Times New Roman" w:hAnsi="Times New Roman" w:cs="Times New Roman"/>
+                <w:sz w:val="24"/>
+                <w:szCs w:val="24"/>
+              </w:rPr>
+              <w:t>activateBooster</w:t>
+            </w:r>
+            <w:proofErr w:type="spellEnd"/>
+          </w:p>
+        </w:tc>
+        <w:tc>
+          <w:tcPr>
+            <w:tcW w:w="1940" w:type="dxa"/>
+            <w:vAlign w:val="center"/>
+          </w:tcPr>
+          <w:p>
+            <w:pPr>
+              <w:rPr>
+                <w:rFonts w:ascii="Times New Roman" w:hAnsi="Times New Roman" w:cs="Times New Roman"/>
+                <w:sz w:val="24"/>
+                <w:szCs w:val="24"/>
+              </w:rPr>
+            </w:pPr>
+            <w:r>
+              <w:rPr>
+                <w:rFonts w:ascii="Times New Roman" w:hAnsi="Times New Roman" w:cs="Times New Roman"/>
+                <w:sz w:val="24"/>
+                <w:szCs w:val="24"/>
+              </w:rPr>
+              <w:t>Activate available boost on a shark.</w:t>
+            </w:r>
           </w:p>
         </w:tc>
         <w:tc>
@@ -1997,11 +2484,19 @@
                 <w:szCs w:val="24"/>
               </w:rPr>
             </w:pPr>
-          </w:p>
-        </w:tc>
-        <w:tc>
-          <w:tcPr>
-            <w:tcW w:w="2636" w:type="dxa"/>
+            <w:r>
+              <w:rPr>
+                <w:rFonts w:ascii="Times New Roman" w:hAnsi="Times New Roman" w:cs="Times New Roman"/>
+                <w:sz w:val="24"/>
+                <w:szCs w:val="24"/>
+              </w:rPr>
+              <w:t>Public</w:t>
+            </w:r>
+          </w:p>
+        </w:tc>
+        <w:tc>
+          <w:tcPr>
+            <w:tcW w:w="2743" w:type="dxa"/>
           </w:tcPr>
           <w:p>
             <w:pPr>
@@ -2016,11 +2511,148 @@
                 <w:szCs w:val="24"/>
               </w:rPr>
             </w:pPr>
-          </w:p>
-        </w:tc>
-        <w:tc>
-          <w:tcPr>
-            <w:tcW w:w="1715" w:type="dxa"/>
+            <w:r>
+              <w:rPr>
+                <w:rFonts w:ascii="Times New Roman" w:hAnsi="Times New Roman" w:cs="Times New Roman"/>
+                <w:sz w:val="24"/>
+                <w:szCs w:val="24"/>
+              </w:rPr>
+              <w:t xml:space="preserve">Dependent on </w:t>
+            </w:r>
+            <w:proofErr w:type="spellStart"/>
+            <w:r>
+              <w:rPr>
+                <w:rFonts w:ascii="Times New Roman" w:hAnsi="Times New Roman" w:cs="Times New Roman"/>
+                <w:sz w:val="24"/>
+                <w:szCs w:val="24"/>
+              </w:rPr>
+              <w:t>userBoostAvailability</w:t>
+            </w:r>
+            <w:proofErr w:type="spellEnd"/>
+            <w:r>
+              <w:rPr>
+                <w:rFonts w:ascii="Times New Roman" w:hAnsi="Times New Roman" w:cs="Times New Roman"/>
+                <w:sz w:val="24"/>
+                <w:szCs w:val="24"/>
+              </w:rPr>
+              <w:t xml:space="preserve">, so possessing multiple </w:t>
+            </w:r>
+            <w:proofErr w:type="gramStart"/>
+            <w:r>
+              <w:rPr>
+                <w:rFonts w:ascii="Times New Roman" w:hAnsi="Times New Roman" w:cs="Times New Roman"/>
+                <w:sz w:val="24"/>
+                <w:szCs w:val="24"/>
+              </w:rPr>
+              <w:t>boost</w:t>
+            </w:r>
+            <w:proofErr w:type="gramEnd"/>
+            <w:r>
+              <w:rPr>
+                <w:rFonts w:ascii="Times New Roman" w:hAnsi="Times New Roman" w:cs="Times New Roman"/>
+                <w:sz w:val="24"/>
+                <w:szCs w:val="24"/>
+              </w:rPr>
+              <w:t xml:space="preserve"> will be an issue.</w:t>
+            </w:r>
+          </w:p>
+          <w:p>
+            <w:pPr>
+              <w:pStyle w:val="ListParagraph"/>
+              <w:numPr>
+                <w:ilvl w:val="0"/>
+                <w:numId w:val="2"/>
+              </w:numPr>
+              <w:rPr>
+                <w:rFonts w:ascii="Times New Roman" w:hAnsi="Times New Roman" w:cs="Times New Roman"/>
+                <w:sz w:val="24"/>
+                <w:szCs w:val="24"/>
+              </w:rPr>
+            </w:pPr>
+            <w:r>
+              <w:rPr>
+                <w:rFonts w:ascii="Times New Roman" w:hAnsi="Times New Roman" w:cs="Times New Roman"/>
+                <w:sz w:val="24"/>
+                <w:szCs w:val="24"/>
+              </w:rPr>
+              <w:lastRenderedPageBreak/>
+              <w:t xml:space="preserve">User might able to </w:t>
+            </w:r>
+            <w:r>
+              <w:rPr>
+                <w:rFonts w:ascii="Times New Roman" w:hAnsi="Times New Roman" w:cs="Times New Roman"/>
+                <w:sz w:val="24"/>
+                <w:szCs w:val="24"/>
+              </w:rPr>
+              <w:t>activate multiple boosts at the same time, since push operation is not checking active boosts.</w:t>
+            </w:r>
+          </w:p>
+          <w:p>
+            <w:pPr>
+              <w:pStyle w:val="ListParagraph"/>
+              <w:numPr>
+                <w:ilvl w:val="0"/>
+                <w:numId w:val="2"/>
+              </w:numPr>
+              <w:rPr>
+                <w:rFonts w:ascii="Times New Roman" w:hAnsi="Times New Roman" w:cs="Times New Roman"/>
+                <w:sz w:val="24"/>
+                <w:szCs w:val="24"/>
+              </w:rPr>
+            </w:pPr>
+            <w:r>
+              <w:rPr>
+                <w:rFonts w:ascii="Times New Roman" w:hAnsi="Times New Roman" w:cs="Times New Roman"/>
+                <w:sz w:val="24"/>
+                <w:szCs w:val="24"/>
+              </w:rPr>
+              <w:t>Using storage variable for _shark, more gas.</w:t>
+            </w:r>
+          </w:p>
+          <w:p>
+            <w:pPr>
+              <w:pStyle w:val="ListParagraph"/>
+              <w:numPr>
+                <w:ilvl w:val="0"/>
+                <w:numId w:val="2"/>
+              </w:numPr>
+              <w:rPr>
+                <w:rFonts w:ascii="Times New Roman" w:hAnsi="Times New Roman" w:cs="Times New Roman"/>
+                <w:sz w:val="24"/>
+                <w:szCs w:val="24"/>
+              </w:rPr>
+            </w:pPr>
+            <w:r>
+              <w:rPr>
+                <w:rFonts w:ascii="Times New Roman" w:hAnsi="Times New Roman" w:cs="Times New Roman"/>
+                <w:sz w:val="24"/>
+                <w:szCs w:val="24"/>
+              </w:rPr>
+              <w:t xml:space="preserve">Only caller can use owned boosts, no </w:t>
+            </w:r>
+            <w:proofErr w:type="gramStart"/>
+            <w:r>
+              <w:rPr>
+                <w:rFonts w:ascii="Times New Roman" w:hAnsi="Times New Roman" w:cs="Times New Roman"/>
+                <w:sz w:val="24"/>
+                <w:szCs w:val="24"/>
+              </w:rPr>
+              <w:t>approve(</w:t>
+            </w:r>
+            <w:proofErr w:type="gramEnd"/>
+            <w:r>
+              <w:rPr>
+                <w:rFonts w:ascii="Times New Roman" w:hAnsi="Times New Roman" w:cs="Times New Roman"/>
+                <w:sz w:val="24"/>
+                <w:szCs w:val="24"/>
+              </w:rPr>
+              <w:t>) mechanism.</w:t>
+            </w:r>
+          </w:p>
+        </w:tc>
+        <w:tc>
+          <w:tcPr>
+            <w:tcW w:w="1647" w:type="dxa"/>
             <w:vAlign w:val="center"/>
           </w:tcPr>
           <w:p>
@@ -2041,32 +2673,50 @@
         </w:trPr>
         <w:tc>
           <w:tcPr>
-            <w:tcW w:w="2568" w:type="dxa"/>
-            <w:vAlign w:val="center"/>
-          </w:tcPr>
-          <w:p>
-            <w:pPr>
-              <w:rPr>
-                <w:rFonts w:ascii="Times New Roman" w:hAnsi="Times New Roman" w:cs="Times New Roman"/>
-                <w:sz w:val="24"/>
-                <w:szCs w:val="24"/>
-              </w:rPr>
-            </w:pPr>
-          </w:p>
-        </w:tc>
-        <w:tc>
-          <w:tcPr>
-            <w:tcW w:w="1977" w:type="dxa"/>
-            <w:vAlign w:val="center"/>
-          </w:tcPr>
-          <w:p>
-            <w:pPr>
-              <w:rPr>
-                <w:rFonts w:ascii="Times New Roman" w:hAnsi="Times New Roman" w:cs="Times New Roman"/>
-                <w:sz w:val="24"/>
-                <w:szCs w:val="24"/>
-              </w:rPr>
-            </w:pPr>
+            <w:tcW w:w="2566" w:type="dxa"/>
+            <w:vAlign w:val="center"/>
+          </w:tcPr>
+          <w:p>
+            <w:pPr>
+              <w:rPr>
+                <w:rFonts w:ascii="Times New Roman" w:hAnsi="Times New Roman" w:cs="Times New Roman"/>
+                <w:sz w:val="24"/>
+                <w:szCs w:val="24"/>
+              </w:rPr>
+            </w:pPr>
+            <w:proofErr w:type="spellStart"/>
+            <w:r>
+              <w:rPr>
+                <w:rFonts w:ascii="Times New Roman" w:hAnsi="Times New Roman" w:cs="Times New Roman"/>
+                <w:sz w:val="24"/>
+                <w:szCs w:val="24"/>
+              </w:rPr>
+              <w:t>claimRewards</w:t>
+            </w:r>
+            <w:proofErr w:type="spellEnd"/>
+          </w:p>
+        </w:tc>
+        <w:tc>
+          <w:tcPr>
+            <w:tcW w:w="1940" w:type="dxa"/>
+            <w:vAlign w:val="center"/>
+          </w:tcPr>
+          <w:p>
+            <w:pPr>
+              <w:rPr>
+                <w:rFonts w:ascii="Times New Roman" w:hAnsi="Times New Roman" w:cs="Times New Roman"/>
+                <w:sz w:val="24"/>
+                <w:szCs w:val="24"/>
+              </w:rPr>
+            </w:pPr>
+            <w:r>
+              <w:rPr>
+                <w:rFonts w:ascii="Times New Roman" w:hAnsi="Times New Roman" w:cs="Times New Roman"/>
+                <w:sz w:val="24"/>
+                <w:szCs w:val="24"/>
+              </w:rPr>
+              <w:t>Claim rewards.</w:t>
+            </w:r>
           </w:p>
         </w:tc>
         <w:tc>
@@ -2082,11 +2732,19 @@
                 <w:szCs w:val="24"/>
               </w:rPr>
             </w:pPr>
-          </w:p>
-        </w:tc>
-        <w:tc>
-          <w:tcPr>
-            <w:tcW w:w="2636" w:type="dxa"/>
+            <w:r>
+              <w:rPr>
+                <w:rFonts w:ascii="Times New Roman" w:hAnsi="Times New Roman" w:cs="Times New Roman"/>
+                <w:sz w:val="24"/>
+                <w:szCs w:val="24"/>
+              </w:rPr>
+              <w:t>Public/External</w:t>
+            </w:r>
+          </w:p>
+        </w:tc>
+        <w:tc>
+          <w:tcPr>
+            <w:tcW w:w="2743" w:type="dxa"/>
           </w:tcPr>
           <w:p>
             <w:pPr>
@@ -2095,17 +2753,44 @@
                 <w:ilvl w:val="0"/>
                 <w:numId w:val="2"/>
               </w:numPr>
-              <w:rPr>
-                <w:rFonts w:ascii="Times New Roman" w:hAnsi="Times New Roman" w:cs="Times New Roman"/>
-                <w:sz w:val="24"/>
-                <w:szCs w:val="24"/>
-              </w:rPr>
-            </w:pPr>
-          </w:p>
-        </w:tc>
-        <w:tc>
-          <w:tcPr>
-            <w:tcW w:w="1715" w:type="dxa"/>
+              <w:jc w:val="center"/>
+              <w:rPr>
+                <w:rFonts w:ascii="Times New Roman" w:hAnsi="Times New Roman" w:cs="Times New Roman"/>
+                <w:sz w:val="24"/>
+                <w:szCs w:val="24"/>
+              </w:rPr>
+            </w:pPr>
+            <w:r>
+              <w:rPr>
+                <w:rFonts w:ascii="Times New Roman" w:hAnsi="Times New Roman" w:cs="Times New Roman"/>
+                <w:sz w:val="24"/>
+                <w:szCs w:val="24"/>
+              </w:rPr>
+              <w:t xml:space="preserve">Maximum claimable reward is 400 due </w:t>
+            </w:r>
+            <w:proofErr w:type="spellStart"/>
+            <w:r>
+              <w:rPr>
+                <w:rFonts w:ascii="Times New Roman" w:hAnsi="Times New Roman" w:cs="Times New Roman"/>
+                <w:sz w:val="24"/>
+                <w:szCs w:val="24"/>
+              </w:rPr>
+              <w:t>ti</w:t>
+            </w:r>
+            <w:proofErr w:type="spellEnd"/>
+            <w:r>
+              <w:rPr>
+                <w:rFonts w:ascii="Times New Roman" w:hAnsi="Times New Roman" w:cs="Times New Roman"/>
+                <w:sz w:val="24"/>
+                <w:szCs w:val="24"/>
+              </w:rPr>
+              <w:t xml:space="preserve"> extra 100 added in formula (line 297)</w:t>
+            </w:r>
+          </w:p>
+        </w:tc>
+        <w:tc>
+          <w:tcPr>
+            <w:tcW w:w="1647" w:type="dxa"/>
             <w:vAlign w:val="center"/>
           </w:tcPr>
           <w:p>
@@ -2126,32 +2811,50 @@
         </w:trPr>
         <w:tc>
           <w:tcPr>
-            <w:tcW w:w="2568" w:type="dxa"/>
-            <w:vAlign w:val="center"/>
-          </w:tcPr>
-          <w:p>
-            <w:pPr>
-              <w:rPr>
-                <w:rFonts w:ascii="Times New Roman" w:hAnsi="Times New Roman" w:cs="Times New Roman"/>
-                <w:sz w:val="24"/>
-                <w:szCs w:val="24"/>
-              </w:rPr>
-            </w:pPr>
-          </w:p>
-        </w:tc>
-        <w:tc>
-          <w:tcPr>
-            <w:tcW w:w="1977" w:type="dxa"/>
-            <w:vAlign w:val="center"/>
-          </w:tcPr>
-          <w:p>
-            <w:pPr>
-              <w:rPr>
-                <w:rFonts w:ascii="Times New Roman" w:hAnsi="Times New Roman" w:cs="Times New Roman"/>
-                <w:sz w:val="24"/>
-                <w:szCs w:val="24"/>
-              </w:rPr>
-            </w:pPr>
+            <w:tcW w:w="2566" w:type="dxa"/>
+            <w:vAlign w:val="center"/>
+          </w:tcPr>
+          <w:p>
+            <w:pPr>
+              <w:rPr>
+                <w:rFonts w:ascii="Times New Roman" w:hAnsi="Times New Roman" w:cs="Times New Roman"/>
+                <w:sz w:val="24"/>
+                <w:szCs w:val="24"/>
+              </w:rPr>
+            </w:pPr>
+            <w:proofErr w:type="spellStart"/>
+            <w:r>
+              <w:rPr>
+                <w:rFonts w:ascii="Times New Roman" w:hAnsi="Times New Roman" w:cs="Times New Roman"/>
+                <w:sz w:val="24"/>
+                <w:szCs w:val="24"/>
+              </w:rPr>
+              <w:t>claimAll</w:t>
+            </w:r>
+            <w:proofErr w:type="spellEnd"/>
+          </w:p>
+        </w:tc>
+        <w:tc>
+          <w:tcPr>
+            <w:tcW w:w="1940" w:type="dxa"/>
+            <w:vAlign w:val="center"/>
+          </w:tcPr>
+          <w:p>
+            <w:pPr>
+              <w:rPr>
+                <w:rFonts w:ascii="Times New Roman" w:hAnsi="Times New Roman" w:cs="Times New Roman"/>
+                <w:sz w:val="24"/>
+                <w:szCs w:val="24"/>
+              </w:rPr>
+            </w:pPr>
+            <w:r>
+              <w:rPr>
+                <w:rFonts w:ascii="Times New Roman" w:hAnsi="Times New Roman" w:cs="Times New Roman"/>
+                <w:sz w:val="24"/>
+                <w:szCs w:val="24"/>
+              </w:rPr>
+              <w:t>Claim rewards for all tokens</w:t>
+            </w:r>
           </w:p>
         </w:tc>
         <w:tc>
@@ -2167,12 +2870,31 @@
                 <w:szCs w:val="24"/>
               </w:rPr>
             </w:pPr>
-          </w:p>
-        </w:tc>
-        <w:tc>
-          <w:tcPr>
-            <w:tcW w:w="2636" w:type="dxa"/>
-          </w:tcPr>
+            <w:r>
+              <w:rPr>
+                <w:rFonts w:ascii="Times New Roman" w:hAnsi="Times New Roman" w:cs="Times New Roman"/>
+                <w:sz w:val="24"/>
+                <w:szCs w:val="24"/>
+              </w:rPr>
+              <w:t>Public/external</w:t>
+            </w:r>
+          </w:p>
+        </w:tc>
+        <w:tc>
+          <w:tcPr>
+            <w:tcW w:w="2743" w:type="dxa"/>
+          </w:tcPr>
+          <w:p>
+            <w:pPr>
+              <w:pStyle w:val="ListParagraph"/>
+              <w:ind w:left="360"/>
+              <w:rPr>
+                <w:rFonts w:ascii="Times New Roman" w:hAnsi="Times New Roman" w:cs="Times New Roman"/>
+                <w:sz w:val="24"/>
+                <w:szCs w:val="24"/>
+              </w:rPr>
+            </w:pPr>
+          </w:p>
           <w:p>
             <w:pPr>
               <w:pStyle w:val="ListParagraph"/>
@@ -2180,17 +2902,1637 @@
                 <w:ilvl w:val="0"/>
                 <w:numId w:val="2"/>
               </w:numPr>
-              <w:rPr>
-                <w:rFonts w:ascii="Times New Roman" w:hAnsi="Times New Roman" w:cs="Times New Roman"/>
-                <w:sz w:val="24"/>
-                <w:szCs w:val="24"/>
-              </w:rPr>
-            </w:pPr>
-          </w:p>
-        </w:tc>
-        <w:tc>
-          <w:tcPr>
-            <w:tcW w:w="1715" w:type="dxa"/>
+            </w:pPr>
+            <w:r>
+              <w:t>Any claimer can claim rewards for any token ID</w:t>
+            </w:r>
+          </w:p>
+        </w:tc>
+        <w:tc>
+          <w:tcPr>
+            <w:tcW w:w="1647" w:type="dxa"/>
+            <w:vAlign w:val="center"/>
+          </w:tcPr>
+          <w:p>
+            <w:pPr>
+              <w:rPr>
+                <w:rFonts w:ascii="Times New Roman" w:hAnsi="Times New Roman" w:cs="Times New Roman"/>
+                <w:sz w:val="24"/>
+                <w:szCs w:val="24"/>
+              </w:rPr>
+            </w:pPr>
+          </w:p>
+        </w:tc>
+      </w:tr>
+      <w:tr>
+        <w:trPr>
+          <w:trHeight w:val="1146"/>
+          <w:jc w:val="center"/>
+        </w:trPr>
+        <w:tc>
+          <w:tcPr>
+            <w:tcW w:w="2566" w:type="dxa"/>
+            <w:vAlign w:val="center"/>
+          </w:tcPr>
+          <w:p>
+            <w:pPr>
+              <w:rPr>
+                <w:rFonts w:ascii="Times New Roman" w:hAnsi="Times New Roman" w:cs="Times New Roman"/>
+                <w:sz w:val="24"/>
+                <w:szCs w:val="24"/>
+              </w:rPr>
+            </w:pPr>
+            <w:proofErr w:type="spellStart"/>
+            <w:r>
+              <w:rPr>
+                <w:rFonts w:ascii="Times New Roman" w:hAnsi="Times New Roman" w:cs="Times New Roman"/>
+                <w:sz w:val="24"/>
+                <w:szCs w:val="24"/>
+              </w:rPr>
+              <w:t>updateAddLockTokens</w:t>
+            </w:r>
+            <w:proofErr w:type="spellEnd"/>
+          </w:p>
+        </w:tc>
+        <w:tc>
+          <w:tcPr>
+            <w:tcW w:w="1940" w:type="dxa"/>
+            <w:vAlign w:val="center"/>
+          </w:tcPr>
+          <w:p>
+            <w:pPr>
+              <w:rPr>
+                <w:rFonts w:ascii="Times New Roman" w:hAnsi="Times New Roman" w:cs="Times New Roman"/>
+                <w:sz w:val="24"/>
+                <w:szCs w:val="24"/>
+              </w:rPr>
+            </w:pPr>
+            <w:r>
+              <w:rPr>
+                <w:rFonts w:ascii="Times New Roman" w:hAnsi="Times New Roman" w:cs="Times New Roman"/>
+                <w:sz w:val="24"/>
+                <w:szCs w:val="24"/>
+              </w:rPr>
+              <w:t>Updated locked tokens</w:t>
+            </w:r>
+          </w:p>
+        </w:tc>
+        <w:tc>
+          <w:tcPr>
+            <w:tcW w:w="2313" w:type="dxa"/>
+            <w:vAlign w:val="center"/>
+          </w:tcPr>
+          <w:p>
+            <w:pPr>
+              <w:rPr>
+                <w:rFonts w:ascii="Times New Roman" w:hAnsi="Times New Roman" w:cs="Times New Roman"/>
+                <w:sz w:val="24"/>
+                <w:szCs w:val="24"/>
+              </w:rPr>
+            </w:pPr>
+            <w:r>
+              <w:rPr>
+                <w:rFonts w:ascii="Times New Roman" w:hAnsi="Times New Roman" w:cs="Times New Roman"/>
+                <w:sz w:val="24"/>
+                <w:szCs w:val="24"/>
+              </w:rPr>
+              <w:t>Only NFT</w:t>
+            </w:r>
+          </w:p>
+        </w:tc>
+        <w:tc>
+          <w:tcPr>
+            <w:tcW w:w="2743" w:type="dxa"/>
+          </w:tcPr>
+          <w:p>
+            <w:pPr>
+              <w:pStyle w:val="ListParagraph"/>
+              <w:ind w:left="360"/>
+              <w:rPr>
+                <w:rFonts w:ascii="Times New Roman" w:hAnsi="Times New Roman" w:cs="Times New Roman"/>
+                <w:sz w:val="24"/>
+                <w:szCs w:val="24"/>
+              </w:rPr>
+            </w:pPr>
+          </w:p>
+        </w:tc>
+        <w:tc>
+          <w:tcPr>
+            <w:tcW w:w="1647" w:type="dxa"/>
+            <w:vAlign w:val="center"/>
+          </w:tcPr>
+          <w:p>
+            <w:pPr>
+              <w:rPr>
+                <w:rFonts w:ascii="Times New Roman" w:hAnsi="Times New Roman" w:cs="Times New Roman"/>
+                <w:sz w:val="24"/>
+                <w:szCs w:val="24"/>
+              </w:rPr>
+            </w:pPr>
+          </w:p>
+        </w:tc>
+      </w:tr>
+      <w:tr>
+        <w:trPr>
+          <w:trHeight w:val="1146"/>
+          <w:jc w:val="center"/>
+        </w:trPr>
+        <w:tc>
+          <w:tcPr>
+            <w:tcW w:w="2566" w:type="dxa"/>
+            <w:vAlign w:val="center"/>
+          </w:tcPr>
+          <w:p>
+            <w:pPr>
+              <w:rPr>
+                <w:rFonts w:ascii="Times New Roman" w:hAnsi="Times New Roman" w:cs="Times New Roman"/>
+                <w:sz w:val="24"/>
+                <w:szCs w:val="24"/>
+              </w:rPr>
+            </w:pPr>
+            <w:proofErr w:type="spellStart"/>
+            <w:r>
+              <w:rPr>
+                <w:rFonts w:ascii="Times New Roman" w:hAnsi="Times New Roman" w:cs="Times New Roman"/>
+                <w:sz w:val="24"/>
+                <w:szCs w:val="24"/>
+              </w:rPr>
+              <w:t>updateTotalLockTokens</w:t>
+            </w:r>
+            <w:proofErr w:type="spellEnd"/>
+          </w:p>
+        </w:tc>
+        <w:tc>
+          <w:tcPr>
+            <w:tcW w:w="1940" w:type="dxa"/>
+            <w:vAlign w:val="center"/>
+          </w:tcPr>
+          <w:p>
+            <w:pPr>
+              <w:rPr>
+                <w:rFonts w:ascii="Times New Roman" w:hAnsi="Times New Roman" w:cs="Times New Roman"/>
+                <w:sz w:val="24"/>
+                <w:szCs w:val="24"/>
+              </w:rPr>
+            </w:pPr>
+            <w:proofErr w:type="spellStart"/>
+            <w:r>
+              <w:rPr>
+                <w:rFonts w:ascii="Times New Roman" w:hAnsi="Times New Roman" w:cs="Times New Roman"/>
+                <w:sz w:val="24"/>
+                <w:szCs w:val="24"/>
+              </w:rPr>
+              <w:t>deca</w:t>
+            </w:r>
+            <w:proofErr w:type="spellEnd"/>
+          </w:p>
+        </w:tc>
+        <w:tc>
+          <w:tcPr>
+            <w:tcW w:w="2313" w:type="dxa"/>
+            <w:vAlign w:val="center"/>
+          </w:tcPr>
+          <w:p>
+            <w:pPr>
+              <w:rPr>
+                <w:rFonts w:ascii="Times New Roman" w:hAnsi="Times New Roman" w:cs="Times New Roman"/>
+                <w:sz w:val="24"/>
+                <w:szCs w:val="24"/>
+              </w:rPr>
+            </w:pPr>
+            <w:r>
+              <w:rPr>
+                <w:rFonts w:ascii="Times New Roman" w:hAnsi="Times New Roman" w:cs="Times New Roman"/>
+                <w:sz w:val="24"/>
+                <w:szCs w:val="24"/>
+              </w:rPr>
+              <w:t xml:space="preserve">Only </w:t>
+            </w:r>
+            <w:proofErr w:type="spellStart"/>
+            <w:r>
+              <w:rPr>
+                <w:rFonts w:ascii="Times New Roman" w:hAnsi="Times New Roman" w:cs="Times New Roman"/>
+                <w:sz w:val="24"/>
+                <w:szCs w:val="24"/>
+              </w:rPr>
+              <w:t>DutchRaffle</w:t>
+            </w:r>
+            <w:proofErr w:type="spellEnd"/>
+          </w:p>
+        </w:tc>
+        <w:tc>
+          <w:tcPr>
+            <w:tcW w:w="2743" w:type="dxa"/>
+          </w:tcPr>
+          <w:p>
+            <w:pPr>
+              <w:pStyle w:val="ListParagraph"/>
+              <w:numPr>
+                <w:ilvl w:val="0"/>
+                <w:numId w:val="2"/>
+              </w:numPr>
+              <w:rPr>
+                <w:rFonts w:ascii="Times New Roman" w:hAnsi="Times New Roman" w:cs="Times New Roman"/>
+                <w:sz w:val="24"/>
+                <w:szCs w:val="24"/>
+              </w:rPr>
+            </w:pPr>
+            <w:r>
+              <w:rPr>
+                <w:rFonts w:ascii="Times New Roman" w:hAnsi="Times New Roman" w:cs="Times New Roman"/>
+                <w:sz w:val="24"/>
+                <w:szCs w:val="24"/>
+              </w:rPr>
+              <w:t>Updating only total tokens, not locked tokens</w:t>
+            </w:r>
+          </w:p>
+        </w:tc>
+        <w:tc>
+          <w:tcPr>
+            <w:tcW w:w="1647" w:type="dxa"/>
+            <w:vAlign w:val="center"/>
+          </w:tcPr>
+          <w:p>
+            <w:pPr>
+              <w:rPr>
+                <w:rFonts w:ascii="Times New Roman" w:hAnsi="Times New Roman" w:cs="Times New Roman"/>
+                <w:sz w:val="24"/>
+                <w:szCs w:val="24"/>
+              </w:rPr>
+            </w:pPr>
+          </w:p>
+        </w:tc>
+      </w:tr>
+      <w:tr>
+        <w:trPr>
+          <w:trHeight w:val="1146"/>
+          <w:jc w:val="center"/>
+        </w:trPr>
+        <w:tc>
+          <w:tcPr>
+            <w:tcW w:w="2566" w:type="dxa"/>
+            <w:vAlign w:val="center"/>
+          </w:tcPr>
+          <w:p>
+            <w:pPr>
+              <w:rPr>
+                <w:rFonts w:ascii="Times New Roman" w:hAnsi="Times New Roman" w:cs="Times New Roman"/>
+                <w:sz w:val="24"/>
+                <w:szCs w:val="24"/>
+              </w:rPr>
+            </w:pPr>
+            <w:proofErr w:type="spellStart"/>
+            <w:r>
+              <w:rPr>
+                <w:rFonts w:ascii="Times New Roman" w:hAnsi="Times New Roman" w:cs="Times New Roman"/>
+                <w:sz w:val="24"/>
+                <w:szCs w:val="24"/>
+              </w:rPr>
+              <w:t>withdawTokens</w:t>
+            </w:r>
+            <w:proofErr w:type="spellEnd"/>
+          </w:p>
+        </w:tc>
+        <w:tc>
+          <w:tcPr>
+            <w:tcW w:w="1940" w:type="dxa"/>
+            <w:vAlign w:val="center"/>
+          </w:tcPr>
+          <w:p>
+            <w:pPr>
+              <w:rPr>
+                <w:rFonts w:ascii="Times New Roman" w:hAnsi="Times New Roman" w:cs="Times New Roman"/>
+                <w:sz w:val="24"/>
+                <w:szCs w:val="24"/>
+              </w:rPr>
+            </w:pPr>
+            <w:r>
+              <w:rPr>
+                <w:rFonts w:ascii="Times New Roman" w:hAnsi="Times New Roman" w:cs="Times New Roman"/>
+                <w:sz w:val="24"/>
+                <w:szCs w:val="24"/>
+              </w:rPr>
+              <w:t>Withdraw tokens</w:t>
+            </w:r>
+          </w:p>
+        </w:tc>
+        <w:tc>
+          <w:tcPr>
+            <w:tcW w:w="2313" w:type="dxa"/>
+            <w:vAlign w:val="center"/>
+          </w:tcPr>
+          <w:p>
+            <w:pPr>
+              <w:rPr>
+                <w:rFonts w:ascii="Times New Roman" w:hAnsi="Times New Roman" w:cs="Times New Roman"/>
+                <w:sz w:val="24"/>
+                <w:szCs w:val="24"/>
+              </w:rPr>
+            </w:pPr>
+            <w:r>
+              <w:rPr>
+                <w:rFonts w:ascii="Times New Roman" w:hAnsi="Times New Roman" w:cs="Times New Roman"/>
+                <w:sz w:val="24"/>
+                <w:szCs w:val="24"/>
+              </w:rPr>
+              <w:t>Public</w:t>
+            </w:r>
+          </w:p>
+        </w:tc>
+        <w:tc>
+          <w:tcPr>
+            <w:tcW w:w="2743" w:type="dxa"/>
+          </w:tcPr>
+          <w:p>
+            <w:pPr>
+              <w:pStyle w:val="ListParagraph"/>
+              <w:numPr>
+                <w:ilvl w:val="0"/>
+                <w:numId w:val="2"/>
+              </w:numPr>
+              <w:rPr>
+                <w:rFonts w:ascii="Times New Roman" w:hAnsi="Times New Roman" w:cs="Times New Roman"/>
+                <w:sz w:val="24"/>
+                <w:szCs w:val="24"/>
+              </w:rPr>
+            </w:pPr>
+            <w:r>
+              <w:rPr>
+                <w:rFonts w:ascii="Times New Roman" w:hAnsi="Times New Roman" w:cs="Times New Roman"/>
+                <w:sz w:val="24"/>
+                <w:szCs w:val="24"/>
+              </w:rPr>
+              <w:t xml:space="preserve">Not following check-effect-interact, </w:t>
+            </w:r>
+            <w:r>
+              <w:rPr>
+                <w:rFonts w:ascii="Times New Roman" w:hAnsi="Times New Roman" w:cs="Times New Roman"/>
+                <w:sz w:val="24"/>
+                <w:szCs w:val="24"/>
+              </w:rPr>
+              <w:t>susceptible</w:t>
+            </w:r>
+            <w:r>
+              <w:rPr>
+                <w:rFonts w:ascii="Times New Roman" w:hAnsi="Times New Roman" w:cs="Times New Roman"/>
+                <w:sz w:val="24"/>
+                <w:szCs w:val="24"/>
+              </w:rPr>
+              <w:t xml:space="preserve"> to </w:t>
+            </w:r>
+            <w:proofErr w:type="spellStart"/>
+            <w:r>
+              <w:rPr>
+                <w:rFonts w:ascii="Times New Roman" w:hAnsi="Times New Roman" w:cs="Times New Roman"/>
+                <w:color w:val="FF0000"/>
+                <w:sz w:val="24"/>
+                <w:szCs w:val="24"/>
+              </w:rPr>
+              <w:t>rentrancy</w:t>
+            </w:r>
+            <w:proofErr w:type="spellEnd"/>
+            <w:r>
+              <w:rPr>
+                <w:rFonts w:ascii="Times New Roman" w:hAnsi="Times New Roman" w:cs="Times New Roman"/>
+                <w:color w:val="FF0000"/>
+                <w:sz w:val="24"/>
+                <w:szCs w:val="24"/>
+              </w:rPr>
+              <w:t xml:space="preserve"> attack</w:t>
+            </w:r>
+            <w:r>
+              <w:rPr>
+                <w:rFonts w:ascii="Times New Roman" w:hAnsi="Times New Roman" w:cs="Times New Roman"/>
+                <w:color w:val="FF0000"/>
+                <w:sz w:val="24"/>
+                <w:szCs w:val="24"/>
+              </w:rPr>
+              <w:t xml:space="preserve">. </w:t>
+            </w:r>
+          </w:p>
+          <w:p>
+            <w:pPr>
+              <w:pStyle w:val="ListParagraph"/>
+              <w:ind w:left="360"/>
+              <w:rPr>
+                <w:rFonts w:ascii="Times New Roman" w:hAnsi="Times New Roman" w:cs="Times New Roman"/>
+                <w:sz w:val="24"/>
+                <w:szCs w:val="24"/>
+              </w:rPr>
+            </w:pPr>
+            <w:r>
+              <w:rPr>
+                <w:rFonts w:ascii="Times New Roman" w:hAnsi="Times New Roman" w:cs="Times New Roman"/>
+                <w:sz w:val="24"/>
+                <w:szCs w:val="24"/>
+              </w:rPr>
+              <w:t>(</w:t>
+            </w:r>
+            <w:proofErr w:type="gramStart"/>
+            <w:r>
+              <w:rPr>
+                <w:rFonts w:ascii="Times New Roman" w:hAnsi="Times New Roman" w:cs="Times New Roman"/>
+                <w:sz w:val="24"/>
+                <w:szCs w:val="24"/>
+              </w:rPr>
+              <w:t>not</w:t>
+            </w:r>
+            <w:proofErr w:type="gramEnd"/>
+            <w:r>
+              <w:rPr>
+                <w:rFonts w:ascii="Times New Roman" w:hAnsi="Times New Roman" w:cs="Times New Roman"/>
+                <w:sz w:val="24"/>
+                <w:szCs w:val="24"/>
+              </w:rPr>
+              <w:t xml:space="preserve"> following recommended practice, safe since only interacting with our token), But should be avoided.</w:t>
+            </w:r>
+          </w:p>
+        </w:tc>
+        <w:tc>
+          <w:tcPr>
+            <w:tcW w:w="1647" w:type="dxa"/>
+            <w:vAlign w:val="center"/>
+          </w:tcPr>
+          <w:p>
+            <w:pPr>
+              <w:rPr>
+                <w:rFonts w:ascii="Times New Roman" w:hAnsi="Times New Roman" w:cs="Times New Roman"/>
+                <w:sz w:val="24"/>
+                <w:szCs w:val="24"/>
+              </w:rPr>
+            </w:pPr>
+          </w:p>
+        </w:tc>
+      </w:tr>
+      <w:tr>
+        <w:trPr>
+          <w:trHeight w:val="1146"/>
+          <w:jc w:val="center"/>
+        </w:trPr>
+        <w:tc>
+          <w:tcPr>
+            <w:tcW w:w="2566" w:type="dxa"/>
+            <w:vAlign w:val="center"/>
+          </w:tcPr>
+          <w:p>
+            <w:pPr>
+              <w:rPr>
+                <w:rFonts w:ascii="Times New Roman" w:hAnsi="Times New Roman" w:cs="Times New Roman"/>
+                <w:sz w:val="24"/>
+                <w:szCs w:val="24"/>
+              </w:rPr>
+            </w:pPr>
+            <w:proofErr w:type="spellStart"/>
+            <w:r>
+              <w:rPr>
+                <w:rFonts w:ascii="Times New Roman" w:hAnsi="Times New Roman" w:cs="Times New Roman"/>
+                <w:sz w:val="24"/>
+                <w:szCs w:val="24"/>
+              </w:rPr>
+              <w:t>depositTokens</w:t>
+            </w:r>
+            <w:proofErr w:type="spellEnd"/>
+          </w:p>
+        </w:tc>
+        <w:tc>
+          <w:tcPr>
+            <w:tcW w:w="1940" w:type="dxa"/>
+            <w:vAlign w:val="center"/>
+          </w:tcPr>
+          <w:p>
+            <w:pPr>
+              <w:rPr>
+                <w:rFonts w:ascii="Times New Roman" w:hAnsi="Times New Roman" w:cs="Times New Roman"/>
+                <w:sz w:val="24"/>
+                <w:szCs w:val="24"/>
+              </w:rPr>
+            </w:pPr>
+            <w:r>
+              <w:rPr>
+                <w:rFonts w:ascii="Times New Roman" w:hAnsi="Times New Roman" w:cs="Times New Roman"/>
+                <w:sz w:val="24"/>
+                <w:szCs w:val="24"/>
+              </w:rPr>
+              <w:t>??????</w:t>
+            </w:r>
+          </w:p>
+        </w:tc>
+        <w:tc>
+          <w:tcPr>
+            <w:tcW w:w="2313" w:type="dxa"/>
+            <w:vAlign w:val="center"/>
+          </w:tcPr>
+          <w:p>
+            <w:pPr>
+              <w:rPr>
+                <w:rFonts w:ascii="Times New Roman" w:hAnsi="Times New Roman" w:cs="Times New Roman"/>
+                <w:sz w:val="24"/>
+                <w:szCs w:val="24"/>
+              </w:rPr>
+            </w:pPr>
+          </w:p>
+        </w:tc>
+        <w:tc>
+          <w:tcPr>
+            <w:tcW w:w="2743" w:type="dxa"/>
+          </w:tcPr>
+          <w:p>
+            <w:pPr>
+              <w:pStyle w:val="ListParagraph"/>
+              <w:ind w:left="360"/>
+              <w:rPr>
+                <w:rFonts w:ascii="Times New Roman" w:hAnsi="Times New Roman" w:cs="Times New Roman"/>
+                <w:sz w:val="24"/>
+                <w:szCs w:val="24"/>
+              </w:rPr>
+            </w:pPr>
+            <w:r>
+              <w:rPr>
+                <w:rFonts w:ascii="Times New Roman" w:hAnsi="Times New Roman" w:cs="Times New Roman"/>
+                <w:sz w:val="24"/>
+                <w:szCs w:val="24"/>
+              </w:rPr>
+              <w:t>Anyone can send tokens to this contract, can they retrieve?</w:t>
+            </w:r>
+          </w:p>
+          <w:p>
+            <w:pPr>
+              <w:rPr>
+                <w:rFonts w:ascii="Times New Roman" w:hAnsi="Times New Roman" w:cs="Times New Roman"/>
+                <w:sz w:val="24"/>
+                <w:szCs w:val="24"/>
+              </w:rPr>
+            </w:pPr>
+          </w:p>
+        </w:tc>
+        <w:tc>
+          <w:tcPr>
+            <w:tcW w:w="1647" w:type="dxa"/>
+            <w:vAlign w:val="center"/>
+          </w:tcPr>
+          <w:p>
+            <w:pPr>
+              <w:rPr>
+                <w:rFonts w:ascii="Times New Roman" w:hAnsi="Times New Roman" w:cs="Times New Roman"/>
+                <w:sz w:val="24"/>
+                <w:szCs w:val="24"/>
+              </w:rPr>
+            </w:pPr>
+          </w:p>
+        </w:tc>
+      </w:tr>
+      <w:tr>
+        <w:trPr>
+          <w:trHeight w:val="1146"/>
+          <w:jc w:val="center"/>
+        </w:trPr>
+        <w:tc>
+          <w:tcPr>
+            <w:tcW w:w="2566" w:type="dxa"/>
+            <w:vAlign w:val="center"/>
+          </w:tcPr>
+          <w:p>
+            <w:pPr>
+              <w:rPr>
+                <w:rFonts w:ascii="Times New Roman" w:hAnsi="Times New Roman" w:cs="Times New Roman"/>
+                <w:sz w:val="24"/>
+                <w:szCs w:val="24"/>
+              </w:rPr>
+            </w:pPr>
+            <w:proofErr w:type="spellStart"/>
+            <w:r>
+              <w:rPr>
+                <w:rFonts w:ascii="Times New Roman" w:hAnsi="Times New Roman" w:cs="Times New Roman"/>
+                <w:sz w:val="24"/>
+                <w:szCs w:val="24"/>
+              </w:rPr>
+              <w:t>stakeNFT</w:t>
+            </w:r>
+            <w:proofErr w:type="spellEnd"/>
+          </w:p>
+        </w:tc>
+        <w:tc>
+          <w:tcPr>
+            <w:tcW w:w="1940" w:type="dxa"/>
+            <w:vAlign w:val="center"/>
+          </w:tcPr>
+          <w:p>
+            <w:pPr>
+              <w:rPr>
+                <w:rFonts w:ascii="Times New Roman" w:hAnsi="Times New Roman" w:cs="Times New Roman"/>
+                <w:sz w:val="24"/>
+                <w:szCs w:val="24"/>
+              </w:rPr>
+            </w:pPr>
+          </w:p>
+        </w:tc>
+        <w:tc>
+          <w:tcPr>
+            <w:tcW w:w="2313" w:type="dxa"/>
+            <w:vAlign w:val="center"/>
+          </w:tcPr>
+          <w:p>
+            <w:pPr>
+              <w:rPr>
+                <w:rFonts w:ascii="Times New Roman" w:hAnsi="Times New Roman" w:cs="Times New Roman"/>
+                <w:sz w:val="24"/>
+                <w:szCs w:val="24"/>
+              </w:rPr>
+            </w:pPr>
+            <w:proofErr w:type="spellStart"/>
+            <w:r>
+              <w:rPr>
+                <w:rFonts w:ascii="Times New Roman" w:hAnsi="Times New Roman" w:cs="Times New Roman"/>
+                <w:sz w:val="24"/>
+                <w:szCs w:val="24"/>
+              </w:rPr>
+              <w:t>Staker</w:t>
+            </w:r>
+            <w:proofErr w:type="spellEnd"/>
+            <w:r>
+              <w:rPr>
+                <w:rFonts w:ascii="Times New Roman" w:hAnsi="Times New Roman" w:cs="Times New Roman"/>
+                <w:sz w:val="24"/>
+                <w:szCs w:val="24"/>
+              </w:rPr>
+              <w:t xml:space="preserve"> Only</w:t>
+            </w:r>
+          </w:p>
+        </w:tc>
+        <w:tc>
+          <w:tcPr>
+            <w:tcW w:w="2743" w:type="dxa"/>
+          </w:tcPr>
+          <w:p>
+            <w:pPr>
+              <w:pStyle w:val="ListParagraph"/>
+              <w:ind w:left="360"/>
+              <w:rPr>
+                <w:rFonts w:ascii="Times New Roman" w:hAnsi="Times New Roman" w:cs="Times New Roman"/>
+                <w:sz w:val="24"/>
+                <w:szCs w:val="24"/>
+              </w:rPr>
+            </w:pPr>
+          </w:p>
+        </w:tc>
+        <w:tc>
+          <w:tcPr>
+            <w:tcW w:w="1647" w:type="dxa"/>
+            <w:vAlign w:val="center"/>
+          </w:tcPr>
+          <w:p>
+            <w:pPr>
+              <w:rPr>
+                <w:rFonts w:ascii="Times New Roman" w:hAnsi="Times New Roman" w:cs="Times New Roman"/>
+                <w:sz w:val="24"/>
+                <w:szCs w:val="24"/>
+              </w:rPr>
+            </w:pPr>
+          </w:p>
+        </w:tc>
+      </w:tr>
+      <w:tr>
+        <w:trPr>
+          <w:trHeight w:val="1146"/>
+          <w:jc w:val="center"/>
+        </w:trPr>
+        <w:tc>
+          <w:tcPr>
+            <w:tcW w:w="2566" w:type="dxa"/>
+            <w:vAlign w:val="center"/>
+          </w:tcPr>
+          <w:p>
+            <w:pPr>
+              <w:rPr>
+                <w:rFonts w:ascii="Times New Roman" w:hAnsi="Times New Roman" w:cs="Times New Roman"/>
+                <w:sz w:val="24"/>
+                <w:szCs w:val="24"/>
+              </w:rPr>
+            </w:pPr>
+            <w:proofErr w:type="spellStart"/>
+            <w:r>
+              <w:rPr>
+                <w:rFonts w:ascii="Times New Roman" w:hAnsi="Times New Roman" w:cs="Times New Roman"/>
+                <w:sz w:val="24"/>
+                <w:szCs w:val="24"/>
+              </w:rPr>
+              <w:lastRenderedPageBreak/>
+              <w:t>checkShiverBreak</w:t>
+            </w:r>
+            <w:proofErr w:type="spellEnd"/>
+          </w:p>
+        </w:tc>
+        <w:tc>
+          <w:tcPr>
+            <w:tcW w:w="1940" w:type="dxa"/>
+            <w:vAlign w:val="center"/>
+          </w:tcPr>
+          <w:p>
+            <w:pPr>
+              <w:rPr>
+                <w:rFonts w:ascii="Times New Roman" w:hAnsi="Times New Roman" w:cs="Times New Roman"/>
+                <w:sz w:val="24"/>
+                <w:szCs w:val="24"/>
+              </w:rPr>
+            </w:pPr>
+          </w:p>
+        </w:tc>
+        <w:tc>
+          <w:tcPr>
+            <w:tcW w:w="2313" w:type="dxa"/>
+            <w:vAlign w:val="center"/>
+          </w:tcPr>
+          <w:p>
+            <w:pPr>
+              <w:rPr>
+                <w:rFonts w:ascii="Times New Roman" w:hAnsi="Times New Roman" w:cs="Times New Roman"/>
+                <w:sz w:val="24"/>
+                <w:szCs w:val="24"/>
+              </w:rPr>
+            </w:pPr>
+            <w:r>
+              <w:rPr>
+                <w:rFonts w:ascii="Times New Roman" w:hAnsi="Times New Roman" w:cs="Times New Roman"/>
+                <w:sz w:val="24"/>
+                <w:szCs w:val="24"/>
+              </w:rPr>
+              <w:t>Internal</w:t>
+            </w:r>
+          </w:p>
+        </w:tc>
+        <w:tc>
+          <w:tcPr>
+            <w:tcW w:w="2743" w:type="dxa"/>
+          </w:tcPr>
+          <w:p>
+            <w:pPr>
+              <w:pStyle w:val="ListParagraph"/>
+              <w:ind w:left="360"/>
+              <w:rPr>
+                <w:rFonts w:ascii="Times New Roman" w:hAnsi="Times New Roman" w:cs="Times New Roman"/>
+                <w:sz w:val="24"/>
+                <w:szCs w:val="24"/>
+              </w:rPr>
+            </w:pPr>
+          </w:p>
+        </w:tc>
+        <w:tc>
+          <w:tcPr>
+            <w:tcW w:w="1647" w:type="dxa"/>
+            <w:vAlign w:val="center"/>
+          </w:tcPr>
+          <w:p>
+            <w:pPr>
+              <w:rPr>
+                <w:rFonts w:ascii="Times New Roman" w:hAnsi="Times New Roman" w:cs="Times New Roman"/>
+                <w:sz w:val="24"/>
+                <w:szCs w:val="24"/>
+              </w:rPr>
+            </w:pPr>
+          </w:p>
+        </w:tc>
+      </w:tr>
+      <w:tr>
+        <w:trPr>
+          <w:trHeight w:val="1146"/>
+          <w:jc w:val="center"/>
+        </w:trPr>
+        <w:tc>
+          <w:tcPr>
+            <w:tcW w:w="2566" w:type="dxa"/>
+            <w:vAlign w:val="center"/>
+          </w:tcPr>
+          <w:p>
+            <w:pPr>
+              <w:rPr>
+                <w:rFonts w:ascii="Times New Roman" w:hAnsi="Times New Roman" w:cs="Times New Roman"/>
+                <w:sz w:val="24"/>
+                <w:szCs w:val="24"/>
+              </w:rPr>
+            </w:pPr>
+            <w:proofErr w:type="spellStart"/>
+            <w:r>
+              <w:rPr>
+                <w:rFonts w:ascii="Times New Roman" w:hAnsi="Times New Roman" w:cs="Times New Roman"/>
+                <w:sz w:val="24"/>
+                <w:szCs w:val="24"/>
+              </w:rPr>
+              <w:t>removeTokenFromOwnerList</w:t>
+            </w:r>
+            <w:proofErr w:type="spellEnd"/>
+          </w:p>
+        </w:tc>
+        <w:tc>
+          <w:tcPr>
+            <w:tcW w:w="1940" w:type="dxa"/>
+            <w:vAlign w:val="center"/>
+          </w:tcPr>
+          <w:p>
+            <w:pPr>
+              <w:rPr>
+                <w:rFonts w:ascii="Times New Roman" w:hAnsi="Times New Roman" w:cs="Times New Roman"/>
+                <w:sz w:val="24"/>
+                <w:szCs w:val="24"/>
+              </w:rPr>
+            </w:pPr>
+          </w:p>
+        </w:tc>
+        <w:tc>
+          <w:tcPr>
+            <w:tcW w:w="2313" w:type="dxa"/>
+            <w:vAlign w:val="center"/>
+          </w:tcPr>
+          <w:p>
+            <w:pPr>
+              <w:rPr>
+                <w:rFonts w:ascii="Times New Roman" w:hAnsi="Times New Roman" w:cs="Times New Roman"/>
+                <w:sz w:val="24"/>
+                <w:szCs w:val="24"/>
+              </w:rPr>
+            </w:pPr>
+            <w:r>
+              <w:rPr>
+                <w:rFonts w:ascii="Times New Roman" w:hAnsi="Times New Roman" w:cs="Times New Roman"/>
+                <w:sz w:val="24"/>
+                <w:szCs w:val="24"/>
+              </w:rPr>
+              <w:t>internal</w:t>
+            </w:r>
+          </w:p>
+        </w:tc>
+        <w:tc>
+          <w:tcPr>
+            <w:tcW w:w="2743" w:type="dxa"/>
+          </w:tcPr>
+          <w:p>
+            <w:pPr>
+              <w:pStyle w:val="ListParagraph"/>
+              <w:ind w:left="360"/>
+              <w:rPr>
+                <w:rFonts w:ascii="Times New Roman" w:hAnsi="Times New Roman" w:cs="Times New Roman"/>
+                <w:sz w:val="24"/>
+                <w:szCs w:val="24"/>
+              </w:rPr>
+            </w:pPr>
+          </w:p>
+        </w:tc>
+        <w:tc>
+          <w:tcPr>
+            <w:tcW w:w="1647" w:type="dxa"/>
+            <w:vAlign w:val="center"/>
+          </w:tcPr>
+          <w:p>
+            <w:pPr>
+              <w:rPr>
+                <w:rFonts w:ascii="Times New Roman" w:hAnsi="Times New Roman" w:cs="Times New Roman"/>
+                <w:sz w:val="24"/>
+                <w:szCs w:val="24"/>
+              </w:rPr>
+            </w:pPr>
+          </w:p>
+        </w:tc>
+      </w:tr>
+      <w:tr>
+        <w:trPr>
+          <w:trHeight w:val="1146"/>
+          <w:jc w:val="center"/>
+        </w:trPr>
+        <w:tc>
+          <w:tcPr>
+            <w:tcW w:w="2566" w:type="dxa"/>
+            <w:vAlign w:val="center"/>
+          </w:tcPr>
+          <w:p>
+            <w:pPr>
+              <w:rPr>
+                <w:rFonts w:ascii="Times New Roman" w:hAnsi="Times New Roman" w:cs="Times New Roman"/>
+                <w:sz w:val="24"/>
+                <w:szCs w:val="24"/>
+              </w:rPr>
+            </w:pPr>
+            <w:proofErr w:type="spellStart"/>
+            <w:r>
+              <w:rPr>
+                <w:rFonts w:ascii="Times New Roman" w:hAnsi="Times New Roman" w:cs="Times New Roman"/>
+                <w:sz w:val="24"/>
+                <w:szCs w:val="24"/>
+              </w:rPr>
+              <w:t>unStakeNFT</w:t>
+            </w:r>
+            <w:proofErr w:type="spellEnd"/>
+          </w:p>
+        </w:tc>
+        <w:tc>
+          <w:tcPr>
+            <w:tcW w:w="1940" w:type="dxa"/>
+            <w:vAlign w:val="center"/>
+          </w:tcPr>
+          <w:p>
+            <w:pPr>
+              <w:rPr>
+                <w:rFonts w:ascii="Times New Roman" w:hAnsi="Times New Roman" w:cs="Times New Roman"/>
+                <w:sz w:val="24"/>
+                <w:szCs w:val="24"/>
+              </w:rPr>
+            </w:pPr>
+          </w:p>
+        </w:tc>
+        <w:tc>
+          <w:tcPr>
+            <w:tcW w:w="2313" w:type="dxa"/>
+            <w:vAlign w:val="center"/>
+          </w:tcPr>
+          <w:p>
+            <w:pPr>
+              <w:rPr>
+                <w:rFonts w:ascii="Times New Roman" w:hAnsi="Times New Roman" w:cs="Times New Roman"/>
+                <w:sz w:val="24"/>
+                <w:szCs w:val="24"/>
+              </w:rPr>
+            </w:pPr>
+            <w:proofErr w:type="spellStart"/>
+            <w:r>
+              <w:rPr>
+                <w:rFonts w:ascii="Times New Roman" w:hAnsi="Times New Roman" w:cs="Times New Roman"/>
+                <w:sz w:val="24"/>
+                <w:szCs w:val="24"/>
+              </w:rPr>
+              <w:t>Staker</w:t>
+            </w:r>
+            <w:proofErr w:type="spellEnd"/>
+            <w:r>
+              <w:rPr>
+                <w:rFonts w:ascii="Times New Roman" w:hAnsi="Times New Roman" w:cs="Times New Roman"/>
+                <w:sz w:val="24"/>
+                <w:szCs w:val="24"/>
+              </w:rPr>
+              <w:t xml:space="preserve"> Only</w:t>
+            </w:r>
+          </w:p>
+        </w:tc>
+        <w:tc>
+          <w:tcPr>
+            <w:tcW w:w="2743" w:type="dxa"/>
+          </w:tcPr>
+          <w:p>
+            <w:pPr>
+              <w:pStyle w:val="ListParagraph"/>
+              <w:ind w:left="360"/>
+              <w:rPr>
+                <w:rFonts w:ascii="Times New Roman" w:hAnsi="Times New Roman" w:cs="Times New Roman"/>
+                <w:sz w:val="24"/>
+                <w:szCs w:val="24"/>
+              </w:rPr>
+            </w:pPr>
+          </w:p>
+        </w:tc>
+        <w:tc>
+          <w:tcPr>
+            <w:tcW w:w="1647" w:type="dxa"/>
+            <w:vAlign w:val="center"/>
+          </w:tcPr>
+          <w:p>
+            <w:pPr>
+              <w:rPr>
+                <w:rFonts w:ascii="Times New Roman" w:hAnsi="Times New Roman" w:cs="Times New Roman"/>
+                <w:sz w:val="24"/>
+                <w:szCs w:val="24"/>
+              </w:rPr>
+            </w:pPr>
+          </w:p>
+        </w:tc>
+      </w:tr>
+      <w:tr>
+        <w:trPr>
+          <w:trHeight w:val="1146"/>
+          <w:jc w:val="center"/>
+        </w:trPr>
+        <w:tc>
+          <w:tcPr>
+            <w:tcW w:w="2566" w:type="dxa"/>
+            <w:vAlign w:val="center"/>
+          </w:tcPr>
+          <w:p>
+            <w:pPr>
+              <w:rPr>
+                <w:rFonts w:ascii="Times New Roman" w:hAnsi="Times New Roman" w:cs="Times New Roman"/>
+                <w:sz w:val="24"/>
+                <w:szCs w:val="24"/>
+              </w:rPr>
+            </w:pPr>
+            <w:proofErr w:type="spellStart"/>
+            <w:r>
+              <w:rPr>
+                <w:rFonts w:ascii="Times New Roman" w:hAnsi="Times New Roman" w:cs="Times New Roman"/>
+                <w:sz w:val="24"/>
+                <w:szCs w:val="24"/>
+              </w:rPr>
+              <w:t>makeShiver</w:t>
+            </w:r>
+            <w:proofErr w:type="spellEnd"/>
+          </w:p>
+        </w:tc>
+        <w:tc>
+          <w:tcPr>
+            <w:tcW w:w="1940" w:type="dxa"/>
+            <w:vAlign w:val="center"/>
+          </w:tcPr>
+          <w:p>
+            <w:pPr>
+              <w:rPr>
+                <w:rFonts w:ascii="Times New Roman" w:hAnsi="Times New Roman" w:cs="Times New Roman"/>
+                <w:sz w:val="24"/>
+                <w:szCs w:val="24"/>
+              </w:rPr>
+            </w:pPr>
+          </w:p>
+        </w:tc>
+        <w:tc>
+          <w:tcPr>
+            <w:tcW w:w="2313" w:type="dxa"/>
+            <w:vAlign w:val="center"/>
+          </w:tcPr>
+          <w:p>
+            <w:pPr>
+              <w:rPr>
+                <w:rFonts w:ascii="Times New Roman" w:hAnsi="Times New Roman" w:cs="Times New Roman"/>
+                <w:sz w:val="24"/>
+                <w:szCs w:val="24"/>
+              </w:rPr>
+            </w:pPr>
+            <w:proofErr w:type="spellStart"/>
+            <w:r>
+              <w:rPr>
+                <w:rFonts w:ascii="Times New Roman" w:hAnsi="Times New Roman" w:cs="Times New Roman"/>
+                <w:sz w:val="24"/>
+                <w:szCs w:val="24"/>
+              </w:rPr>
+              <w:t>tokenOwner</w:t>
+            </w:r>
+            <w:proofErr w:type="spellEnd"/>
+            <w:r>
+              <w:rPr>
+                <w:rFonts w:ascii="Times New Roman" w:hAnsi="Times New Roman" w:cs="Times New Roman"/>
+                <w:sz w:val="24"/>
+                <w:szCs w:val="24"/>
+              </w:rPr>
+              <w:t>/ Alpha shark factory / Booster.</w:t>
+            </w:r>
+          </w:p>
+        </w:tc>
+        <w:tc>
+          <w:tcPr>
+            <w:tcW w:w="2743" w:type="dxa"/>
+          </w:tcPr>
+          <w:p>
+            <w:pPr>
+              <w:pStyle w:val="ListParagraph"/>
+              <w:ind w:left="360"/>
+              <w:rPr>
+                <w:rFonts w:ascii="Times New Roman" w:hAnsi="Times New Roman" w:cs="Times New Roman"/>
+                <w:sz w:val="24"/>
+                <w:szCs w:val="24"/>
+              </w:rPr>
+            </w:pPr>
+          </w:p>
+        </w:tc>
+        <w:tc>
+          <w:tcPr>
+            <w:tcW w:w="1647" w:type="dxa"/>
+            <w:vAlign w:val="center"/>
+          </w:tcPr>
+          <w:p>
+            <w:pPr>
+              <w:rPr>
+                <w:rFonts w:ascii="Times New Roman" w:hAnsi="Times New Roman" w:cs="Times New Roman"/>
+                <w:sz w:val="24"/>
+                <w:szCs w:val="24"/>
+              </w:rPr>
+            </w:pPr>
+          </w:p>
+        </w:tc>
+      </w:tr>
+      <w:tr>
+        <w:trPr>
+          <w:trHeight w:val="1146"/>
+          <w:jc w:val="center"/>
+        </w:trPr>
+        <w:tc>
+          <w:tcPr>
+            <w:tcW w:w="2566" w:type="dxa"/>
+            <w:vAlign w:val="center"/>
+          </w:tcPr>
+          <w:p>
+            <w:pPr>
+              <w:rPr>
+                <w:rFonts w:ascii="Times New Roman" w:hAnsi="Times New Roman" w:cs="Times New Roman"/>
+                <w:sz w:val="24"/>
+                <w:szCs w:val="24"/>
+              </w:rPr>
+            </w:pPr>
+            <w:proofErr w:type="spellStart"/>
+            <w:r>
+              <w:rPr>
+                <w:rFonts w:ascii="Times New Roman" w:hAnsi="Times New Roman" w:cs="Times New Roman"/>
+                <w:sz w:val="24"/>
+                <w:szCs w:val="24"/>
+              </w:rPr>
+              <w:t>emergencyRewardWithdraw</w:t>
+            </w:r>
+            <w:proofErr w:type="spellEnd"/>
+          </w:p>
+        </w:tc>
+        <w:tc>
+          <w:tcPr>
+            <w:tcW w:w="1940" w:type="dxa"/>
+            <w:vAlign w:val="center"/>
+          </w:tcPr>
+          <w:p>
+            <w:pPr>
+              <w:rPr>
+                <w:rFonts w:ascii="Times New Roman" w:hAnsi="Times New Roman" w:cs="Times New Roman"/>
+                <w:sz w:val="24"/>
+                <w:szCs w:val="24"/>
+              </w:rPr>
+            </w:pPr>
+          </w:p>
+        </w:tc>
+        <w:tc>
+          <w:tcPr>
+            <w:tcW w:w="2313" w:type="dxa"/>
+            <w:vAlign w:val="center"/>
+          </w:tcPr>
+          <w:p>
+            <w:pPr>
+              <w:rPr>
+                <w:rFonts w:ascii="Times New Roman" w:hAnsi="Times New Roman" w:cs="Times New Roman"/>
+                <w:sz w:val="24"/>
+                <w:szCs w:val="24"/>
+              </w:rPr>
+            </w:pPr>
+            <w:r>
+              <w:rPr>
+                <w:rFonts w:ascii="Times New Roman" w:hAnsi="Times New Roman" w:cs="Times New Roman"/>
+                <w:sz w:val="24"/>
+                <w:szCs w:val="24"/>
+              </w:rPr>
+              <w:t>onlyOwner</w:t>
+            </w:r>
+          </w:p>
+        </w:tc>
+        <w:tc>
+          <w:tcPr>
+            <w:tcW w:w="2743" w:type="dxa"/>
+          </w:tcPr>
+          <w:p>
+            <w:pPr>
+              <w:pStyle w:val="ListParagraph"/>
+              <w:ind w:left="360"/>
+              <w:rPr>
+                <w:rFonts w:ascii="Times New Roman" w:hAnsi="Times New Roman" w:cs="Times New Roman"/>
+                <w:sz w:val="24"/>
+                <w:szCs w:val="24"/>
+              </w:rPr>
+            </w:pPr>
+            <w:proofErr w:type="spellStart"/>
+            <w:r>
+              <w:rPr>
+                <w:rFonts w:ascii="Times New Roman" w:hAnsi="Times New Roman" w:cs="Times New Roman"/>
+                <w:sz w:val="24"/>
+                <w:szCs w:val="24"/>
+              </w:rPr>
+              <w:t>safeTransfer</w:t>
+            </w:r>
+            <w:proofErr w:type="spellEnd"/>
+            <w:r>
+              <w:rPr>
+                <w:rFonts w:ascii="Times New Roman" w:hAnsi="Times New Roman" w:cs="Times New Roman"/>
+                <w:sz w:val="24"/>
+                <w:szCs w:val="24"/>
+              </w:rPr>
+              <w:t>?</w:t>
+            </w:r>
+          </w:p>
+        </w:tc>
+        <w:tc>
+          <w:tcPr>
+            <w:tcW w:w="1647" w:type="dxa"/>
+            <w:vAlign w:val="center"/>
+          </w:tcPr>
+          <w:p>
+            <w:pPr>
+              <w:rPr>
+                <w:rFonts w:ascii="Times New Roman" w:hAnsi="Times New Roman" w:cs="Times New Roman"/>
+                <w:sz w:val="24"/>
+                <w:szCs w:val="24"/>
+              </w:rPr>
+            </w:pPr>
+          </w:p>
+        </w:tc>
+      </w:tr>
+      <w:tr>
+        <w:trPr>
+          <w:trHeight w:val="1146"/>
+          <w:jc w:val="center"/>
+        </w:trPr>
+        <w:tc>
+          <w:tcPr>
+            <w:tcW w:w="2566" w:type="dxa"/>
+            <w:vAlign w:val="center"/>
+          </w:tcPr>
+          <w:p>
+            <w:pPr>
+              <w:rPr>
+                <w:rFonts w:ascii="Times New Roman" w:hAnsi="Times New Roman" w:cs="Times New Roman"/>
+                <w:sz w:val="24"/>
+                <w:szCs w:val="24"/>
+              </w:rPr>
+            </w:pPr>
+            <w:proofErr w:type="spellStart"/>
+            <w:r>
+              <w:rPr>
+                <w:rFonts w:ascii="Times New Roman" w:hAnsi="Times New Roman" w:cs="Times New Roman"/>
+                <w:sz w:val="24"/>
+                <w:szCs w:val="24"/>
+              </w:rPr>
+              <w:t>stopBooster</w:t>
+            </w:r>
+            <w:proofErr w:type="spellEnd"/>
+          </w:p>
+        </w:tc>
+        <w:tc>
+          <w:tcPr>
+            <w:tcW w:w="1940" w:type="dxa"/>
+            <w:vAlign w:val="center"/>
+          </w:tcPr>
+          <w:p>
+            <w:pPr>
+              <w:rPr>
+                <w:rFonts w:ascii="Times New Roman" w:hAnsi="Times New Roman" w:cs="Times New Roman"/>
+                <w:sz w:val="24"/>
+                <w:szCs w:val="24"/>
+              </w:rPr>
+            </w:pPr>
+            <w:r>
+              <w:rPr>
+                <w:rFonts w:ascii="Times New Roman" w:hAnsi="Times New Roman" w:cs="Times New Roman"/>
+                <w:sz w:val="24"/>
+                <w:szCs w:val="24"/>
+              </w:rPr>
+              <w:t xml:space="preserve">Stop existing </w:t>
+            </w:r>
+            <w:proofErr w:type="spellStart"/>
+            <w:r>
+              <w:rPr>
+                <w:rFonts w:ascii="Times New Roman" w:hAnsi="Times New Roman" w:cs="Times New Roman"/>
+                <w:sz w:val="24"/>
+                <w:szCs w:val="24"/>
+              </w:rPr>
+              <w:t>boosterc</w:t>
+            </w:r>
+            <w:proofErr w:type="spellEnd"/>
+          </w:p>
+        </w:tc>
+        <w:tc>
+          <w:tcPr>
+            <w:tcW w:w="2313" w:type="dxa"/>
+            <w:vAlign w:val="center"/>
+          </w:tcPr>
+          <w:p>
+            <w:pPr>
+              <w:rPr>
+                <w:rFonts w:ascii="Times New Roman" w:hAnsi="Times New Roman" w:cs="Times New Roman"/>
+                <w:sz w:val="24"/>
+                <w:szCs w:val="24"/>
+              </w:rPr>
+            </w:pPr>
+            <w:r>
+              <w:rPr>
+                <w:rFonts w:ascii="Times New Roman" w:hAnsi="Times New Roman" w:cs="Times New Roman"/>
+                <w:sz w:val="24"/>
+                <w:szCs w:val="24"/>
+              </w:rPr>
+              <w:t>Only Booster</w:t>
+            </w:r>
+          </w:p>
+        </w:tc>
+        <w:tc>
+          <w:tcPr>
+            <w:tcW w:w="2743" w:type="dxa"/>
+          </w:tcPr>
+          <w:p>
+            <w:pPr>
+              <w:pStyle w:val="ListParagraph"/>
+              <w:ind w:left="360"/>
+              <w:rPr>
+                <w:rFonts w:ascii="Times New Roman" w:hAnsi="Times New Roman" w:cs="Times New Roman"/>
+                <w:sz w:val="24"/>
+                <w:szCs w:val="24"/>
+              </w:rPr>
+            </w:pPr>
+          </w:p>
+          <w:p>
+            <w:pPr>
+              <w:ind w:firstLine="720"/>
+            </w:pPr>
+            <w:r>
+              <w:t>Check implementation because of storage usage.</w:t>
+            </w:r>
+          </w:p>
+        </w:tc>
+        <w:tc>
+          <w:tcPr>
+            <w:tcW w:w="1647" w:type="dxa"/>
+            <w:vAlign w:val="center"/>
+          </w:tcPr>
+          <w:p>
+            <w:pPr>
+              <w:rPr>
+                <w:rFonts w:ascii="Times New Roman" w:hAnsi="Times New Roman" w:cs="Times New Roman"/>
+                <w:sz w:val="24"/>
+                <w:szCs w:val="24"/>
+              </w:rPr>
+            </w:pPr>
+          </w:p>
+        </w:tc>
+      </w:tr>
+      <w:tr>
+        <w:trPr>
+          <w:trHeight w:val="1146"/>
+          <w:jc w:val="center"/>
+        </w:trPr>
+        <w:tc>
+          <w:tcPr>
+            <w:tcW w:w="2566" w:type="dxa"/>
+            <w:vAlign w:val="center"/>
+          </w:tcPr>
+          <w:p>
+            <w:pPr>
+              <w:rPr>
+                <w:rFonts w:ascii="Times New Roman" w:hAnsi="Times New Roman" w:cs="Times New Roman"/>
+                <w:sz w:val="24"/>
+                <w:szCs w:val="24"/>
+              </w:rPr>
+            </w:pPr>
+            <w:proofErr w:type="spellStart"/>
+            <w:r>
+              <w:rPr>
+                <w:rFonts w:ascii="Times New Roman" w:hAnsi="Times New Roman" w:cs="Times New Roman"/>
+                <w:sz w:val="24"/>
+                <w:szCs w:val="24"/>
+              </w:rPr>
+              <w:t>updateAllRewards</w:t>
+            </w:r>
+            <w:proofErr w:type="spellEnd"/>
+          </w:p>
+        </w:tc>
+        <w:tc>
+          <w:tcPr>
+            <w:tcW w:w="1940" w:type="dxa"/>
+            <w:vAlign w:val="center"/>
+          </w:tcPr>
+          <w:p>
+            <w:pPr>
+              <w:rPr>
+                <w:rFonts w:ascii="Times New Roman" w:hAnsi="Times New Roman" w:cs="Times New Roman"/>
+                <w:sz w:val="24"/>
+                <w:szCs w:val="24"/>
+              </w:rPr>
+            </w:pPr>
+            <w:r>
+              <w:rPr>
+                <w:rFonts w:ascii="Times New Roman" w:hAnsi="Times New Roman" w:cs="Times New Roman"/>
+                <w:sz w:val="24"/>
+                <w:szCs w:val="24"/>
+              </w:rPr>
+              <w:t xml:space="preserve"> Update per day rewards for multiple tokens</w:t>
+            </w:r>
+          </w:p>
+        </w:tc>
+        <w:tc>
+          <w:tcPr>
+            <w:tcW w:w="2313" w:type="dxa"/>
+            <w:vAlign w:val="center"/>
+          </w:tcPr>
+          <w:p>
+            <w:pPr>
+              <w:rPr>
+                <w:rFonts w:ascii="Times New Roman" w:hAnsi="Times New Roman" w:cs="Times New Roman"/>
+                <w:sz w:val="24"/>
+                <w:szCs w:val="24"/>
+              </w:rPr>
+            </w:pPr>
+          </w:p>
+        </w:tc>
+        <w:tc>
+          <w:tcPr>
+            <w:tcW w:w="2743" w:type="dxa"/>
+          </w:tcPr>
+          <w:p>
+            <w:pPr>
+              <w:pStyle w:val="ListParagraph"/>
+              <w:ind w:left="360"/>
+              <w:rPr>
+                <w:rFonts w:ascii="Times New Roman" w:hAnsi="Times New Roman" w:cs="Times New Roman"/>
+                <w:sz w:val="24"/>
+                <w:szCs w:val="24"/>
+              </w:rPr>
+            </w:pPr>
+            <w:r>
+              <w:rPr>
+                <w:rFonts w:ascii="Times New Roman" w:hAnsi="Times New Roman" w:cs="Times New Roman"/>
+                <w:sz w:val="24"/>
+                <w:szCs w:val="24"/>
+              </w:rPr>
+              <w:t>For loop, high gas.</w:t>
+            </w:r>
+          </w:p>
+        </w:tc>
+        <w:tc>
+          <w:tcPr>
+            <w:tcW w:w="1647" w:type="dxa"/>
+            <w:vAlign w:val="center"/>
+          </w:tcPr>
+          <w:p>
+            <w:pPr>
+              <w:rPr>
+                <w:rFonts w:ascii="Times New Roman" w:hAnsi="Times New Roman" w:cs="Times New Roman"/>
+                <w:sz w:val="24"/>
+                <w:szCs w:val="24"/>
+              </w:rPr>
+            </w:pPr>
+          </w:p>
+        </w:tc>
+      </w:tr>
+      <w:tr>
+        <w:trPr>
+          <w:trHeight w:val="1146"/>
+          <w:jc w:val="center"/>
+        </w:trPr>
+        <w:tc>
+          <w:tcPr>
+            <w:tcW w:w="2566" w:type="dxa"/>
+            <w:vAlign w:val="center"/>
+          </w:tcPr>
+          <w:p>
+            <w:pPr>
+              <w:rPr>
+                <w:rFonts w:ascii="Times New Roman" w:hAnsi="Times New Roman" w:cs="Times New Roman"/>
+                <w:sz w:val="24"/>
+                <w:szCs w:val="24"/>
+              </w:rPr>
+            </w:pPr>
+            <w:proofErr w:type="spellStart"/>
+            <w:r>
+              <w:rPr>
+                <w:rFonts w:ascii="Times New Roman" w:hAnsi="Times New Roman" w:cs="Times New Roman"/>
+                <w:sz w:val="24"/>
+                <w:szCs w:val="24"/>
+              </w:rPr>
+              <w:t>updateSingleReward</w:t>
+            </w:r>
+            <w:proofErr w:type="spellEnd"/>
+          </w:p>
+        </w:tc>
+        <w:tc>
+          <w:tcPr>
+            <w:tcW w:w="1940" w:type="dxa"/>
+            <w:vAlign w:val="center"/>
+          </w:tcPr>
+          <w:p>
+            <w:pPr>
+              <w:rPr>
+                <w:rFonts w:ascii="Times New Roman" w:hAnsi="Times New Roman" w:cs="Times New Roman"/>
+                <w:sz w:val="24"/>
+                <w:szCs w:val="24"/>
+              </w:rPr>
+            </w:pPr>
+            <w:r>
+              <w:rPr>
+                <w:rFonts w:ascii="Times New Roman" w:hAnsi="Times New Roman" w:cs="Times New Roman"/>
+                <w:sz w:val="24"/>
+                <w:szCs w:val="24"/>
+              </w:rPr>
+              <w:t>Update single token per day reward</w:t>
+            </w:r>
+          </w:p>
+        </w:tc>
+        <w:tc>
+          <w:tcPr>
+            <w:tcW w:w="2313" w:type="dxa"/>
+            <w:vAlign w:val="center"/>
+          </w:tcPr>
+          <w:p>
+            <w:pPr>
+              <w:rPr>
+                <w:rFonts w:ascii="Times New Roman" w:hAnsi="Times New Roman" w:cs="Times New Roman"/>
+                <w:sz w:val="24"/>
+                <w:szCs w:val="24"/>
+              </w:rPr>
+            </w:pPr>
+          </w:p>
+        </w:tc>
+        <w:tc>
+          <w:tcPr>
+            <w:tcW w:w="2743" w:type="dxa"/>
+          </w:tcPr>
+          <w:p>
+            <w:pPr>
+              <w:pStyle w:val="ListParagraph"/>
+              <w:ind w:left="360"/>
+              <w:rPr>
+                <w:rFonts w:ascii="Times New Roman" w:hAnsi="Times New Roman" w:cs="Times New Roman"/>
+                <w:sz w:val="24"/>
+                <w:szCs w:val="24"/>
+              </w:rPr>
+            </w:pPr>
+          </w:p>
+        </w:tc>
+        <w:tc>
+          <w:tcPr>
+            <w:tcW w:w="1647" w:type="dxa"/>
+            <w:vAlign w:val="center"/>
+          </w:tcPr>
+          <w:p>
+            <w:pPr>
+              <w:rPr>
+                <w:rFonts w:ascii="Times New Roman" w:hAnsi="Times New Roman" w:cs="Times New Roman"/>
+                <w:sz w:val="24"/>
+                <w:szCs w:val="24"/>
+              </w:rPr>
+            </w:pPr>
+          </w:p>
+        </w:tc>
+      </w:tr>
+      <w:tr>
+        <w:trPr>
+          <w:trHeight w:val="1146"/>
+          <w:jc w:val="center"/>
+        </w:trPr>
+        <w:tc>
+          <w:tcPr>
+            <w:tcW w:w="2566" w:type="dxa"/>
+            <w:vAlign w:val="center"/>
+          </w:tcPr>
+          <w:p>
+            <w:pPr>
+              <w:rPr>
+                <w:rFonts w:ascii="Times New Roman" w:hAnsi="Times New Roman" w:cs="Times New Roman"/>
+                <w:sz w:val="24"/>
+                <w:szCs w:val="24"/>
+              </w:rPr>
+            </w:pPr>
+          </w:p>
+        </w:tc>
+        <w:tc>
+          <w:tcPr>
+            <w:tcW w:w="1940" w:type="dxa"/>
+            <w:vAlign w:val="center"/>
+          </w:tcPr>
+          <w:p>
+            <w:pPr>
+              <w:rPr>
+                <w:rFonts w:ascii="Times New Roman" w:hAnsi="Times New Roman" w:cs="Times New Roman"/>
+                <w:sz w:val="24"/>
+                <w:szCs w:val="24"/>
+              </w:rPr>
+            </w:pPr>
+          </w:p>
+        </w:tc>
+        <w:tc>
+          <w:tcPr>
+            <w:tcW w:w="2313" w:type="dxa"/>
+            <w:vAlign w:val="center"/>
+          </w:tcPr>
+          <w:p>
+            <w:pPr>
+              <w:rPr>
+                <w:rFonts w:ascii="Times New Roman" w:hAnsi="Times New Roman" w:cs="Times New Roman"/>
+                <w:sz w:val="24"/>
+                <w:szCs w:val="24"/>
+              </w:rPr>
+            </w:pPr>
+          </w:p>
+        </w:tc>
+        <w:tc>
+          <w:tcPr>
+            <w:tcW w:w="2743" w:type="dxa"/>
+          </w:tcPr>
+          <w:p>
+            <w:pPr>
+              <w:pStyle w:val="ListParagraph"/>
+              <w:ind w:left="360"/>
+              <w:rPr>
+                <w:rFonts w:ascii="Times New Roman" w:hAnsi="Times New Roman" w:cs="Times New Roman"/>
+                <w:sz w:val="24"/>
+                <w:szCs w:val="24"/>
+              </w:rPr>
+            </w:pPr>
+          </w:p>
+        </w:tc>
+        <w:tc>
+          <w:tcPr>
+            <w:tcW w:w="1647" w:type="dxa"/>
             <w:vAlign w:val="center"/>
           </w:tcPr>
           <w:p>
@@ -2300,6 +4642,68 @@
           <w:szCs w:val="28"/>
         </w:rPr>
       </w:pPr>
+    </w:p>
+    <w:p>
+      <w:pPr>
+        <w:rPr>
+          <w:sz w:val="28"/>
+          <w:szCs w:val="28"/>
+        </w:rPr>
+      </w:pPr>
+    </w:p>
+    <w:p>
+      <w:pPr>
+        <w:rPr>
+          <w:sz w:val="28"/>
+          <w:szCs w:val="28"/>
+        </w:rPr>
+      </w:pPr>
+    </w:p>
+    <w:p>
+      <w:pPr>
+        <w:rPr>
+          <w:sz w:val="28"/>
+          <w:szCs w:val="28"/>
+        </w:rPr>
+      </w:pPr>
+    </w:p>
+    <w:p>
+      <w:pPr>
+        <w:rPr>
+          <w:sz w:val="28"/>
+          <w:szCs w:val="28"/>
+        </w:rPr>
+      </w:pPr>
+    </w:p>
+    <w:p>
+      <w:pPr>
+        <w:rPr>
+          <w:sz w:val="28"/>
+          <w:szCs w:val="28"/>
+        </w:rPr>
+      </w:pPr>
+      <w:r>
+        <w:rPr>
+          <w:sz w:val="28"/>
+          <w:szCs w:val="28"/>
+        </w:rPr>
+        <w:t>---------------------------</w:t>
+      </w:r>
+    </w:p>
+    <w:p>
+      <w:pPr>
+        <w:rPr>
+          <w:sz w:val="28"/>
+          <w:szCs w:val="28"/>
+        </w:rPr>
+      </w:pPr>
+      <w:r>
+        <w:rPr>
+          <w:sz w:val="28"/>
+          <w:szCs w:val="28"/>
+        </w:rPr>
+        <w:t>Boost activated by the smart contract. -&gt; explanation required. -&gt; user to activate boost.</w:t>
+      </w:r>
     </w:p>
     <w:p>
       <w:pPr>
@@ -2366,45 +4770,6 @@
       </w:r>
     </w:p>
     <w:p>
-      <w:r>
-        <w:rPr>
-          <w:i/>
-          <w:iCs/>
-        </w:rPr>
-        <w:t xml:space="preserve">Boost </w:t>
-      </w:r>
-      <w:r>
-        <w:rPr>
-          <w:i/>
-          <w:iCs/>
-        </w:rPr>
-        <w:t>activated by the smart contract.</w:t>
-      </w:r>
-      <w:r>
-        <w:rPr>
-          <w:i/>
-          <w:iCs/>
-        </w:rPr>
-        <w:t xml:space="preserve"> </w:t>
-      </w:r>
-      <w:r>
-        <w:t>-&gt; explanation required.</w:t>
-      </w:r>
-      <w:r>
-        <w:t xml:space="preserve"> -&gt; </w:t>
-      </w:r>
-      <w:r>
-        <w:rPr>
-          <w:b/>
-          <w:bCs/>
-        </w:rPr>
-        <w:t>user to activate boost.</w:t>
-      </w:r>
-      <w:r>
-        <w:t xml:space="preserve"> </w:t>
-      </w:r>
-    </w:p>
-    <w:p>
       <w:pPr>
         <w:rPr>
           <w:rStyle w:val="Strong"/>
@@ -2451,7 +4816,6 @@
           <w:b w:val="0"/>
           <w:bCs w:val="0"/>
         </w:rPr>
-        <w:lastRenderedPageBreak/>
         <w:t>S1 boost-</w:t>
       </w:r>
       <w:proofErr w:type="gramStart"/>
@@ -2574,12 +4938,14 @@
           <w:rStyle w:val="Strong"/>
           <w:b w:val="0"/>
           <w:bCs w:val="0"/>
+          <w:u w:val="single"/>
         </w:rPr>
       </w:pPr>
       <w:r>
         <w:rPr>
           <w:i/>
           <w:iCs/>
+          <w:u w:val="single"/>
         </w:rPr>
         <w:t xml:space="preserve">If a bid is lost, </w:t>
       </w:r>
@@ -2588,6 +4954,7 @@
           <w:rStyle w:val="Strong"/>
           <w:i/>
           <w:iCs/>
+          <w:u w:val="single"/>
         </w:rPr>
         <w:t>tokens are reclaimable</w:t>
       </w:r>
@@ -2595,6 +4962,7 @@
         <w:rPr>
           <w:i/>
           <w:iCs/>
+          <w:u w:val="single"/>
         </w:rPr>
         <w:t xml:space="preserve"> and can be used for bidding on </w:t>
       </w:r>
@@ -2603,20 +4971,14 @@
           <w:rStyle w:val="Strong"/>
           <w:i/>
           <w:iCs/>
-        </w:rPr>
-        <w:t>any other whitelist.</w:t>
+          <w:u w:val="single"/>
+        </w:rPr>
+        <w:t xml:space="preserve">any other whitelist. -&gt; </w:t>
       </w:r>
       <w:r>
         <w:rPr>
           <w:rStyle w:val="Strong"/>
-          <w:i/>
-          <w:iCs/>
-        </w:rPr>
-        <w:t xml:space="preserve"> -&gt; </w:t>
-      </w:r>
-      <w:r>
-        <w:rPr>
-          <w:rStyle w:val="Strong"/>
+          <w:u w:val="single"/>
         </w:rPr>
         <w:t xml:space="preserve"> </w:t>
       </w:r>
@@ -2625,6 +4987,7 @@
           <w:rStyle w:val="Strong"/>
           <w:b w:val="0"/>
           <w:bCs w:val="0"/>
+          <w:u w:val="single"/>
         </w:rPr>
         <w:t xml:space="preserve"> can reclaimed tokens be used only for raffle, or other purposed too?</w:t>
       </w:r>
@@ -2753,6 +5116,44 @@
         </w:rPr>
         <w:t xml:space="preserve"> ownership is transferred.</w:t>
       </w:r>
+    </w:p>
+    <w:p>
+      <w:pPr>
+        <w:rPr>
+          <w:sz w:val="28"/>
+          <w:szCs w:val="28"/>
+        </w:rPr>
+      </w:pPr>
+      <w:r>
+        <w:rPr>
+          <w:sz w:val="28"/>
+          <w:szCs w:val="28"/>
+        </w:rPr>
+        <w:t>--------------------------------------------------------------------------------------</w:t>
+      </w:r>
+    </w:p>
+    <w:p>
+      <w:pPr>
+        <w:rPr>
+          <w:sz w:val="28"/>
+          <w:szCs w:val="28"/>
+        </w:rPr>
+      </w:pPr>
+      <w:r>
+        <w:rPr>
+          <w:sz w:val="28"/>
+          <w:szCs w:val="28"/>
+        </w:rPr>
+        <w:t>Making a Shiver will boost all Sharks by 100%, is this by design?</w:t>
+      </w:r>
+    </w:p>
+    <w:p>
+      <w:pPr>
+        <w:rPr>
+          <w:sz w:val="28"/>
+          <w:szCs w:val="28"/>
+        </w:rPr>
+      </w:pPr>
     </w:p>
     <w:p>
       <w:pPr>
@@ -2822,7 +5223,7 @@
       <w:lvlText w:val=""/>
       <w:lvlJc w:val="left"/>
       <w:pPr>
-        <w:ind w:left="720" w:hanging="360"/>
+        <w:ind w:left="360" w:hanging="360"/>
       </w:pPr>
       <w:rPr>
         <w:rFonts w:ascii="Symbol" w:eastAsiaTheme="minorHAnsi" w:hAnsi="Symbol" w:cs="Times New Roman" w:hint="default"/>

</xml_diff>